<commit_message>
Att capa e formatação
</commit_message>
<xml_diff>
--- a/Documentação Grand Vinum(1).docx
+++ b/Documentação Grand Vinum(1).docx
@@ -23,7 +23,29 @@
           <w:sz w:val="42"/>
           <w:szCs w:val="52"/>
         </w:rPr>
-        <w:t>Grupo 5</w:t>
+        <w:t xml:space="preserve">Grupo </w:t>
+      </w:r>
+      <w:r>
+        <w:rPr>
+          <w:rFonts w:eastAsiaTheme="majorEastAsia" w:cstheme="majorBidi"/>
+          <w:b/>
+          <w:bCs/>
+          <w:color w:val="2F5496" w:themeColor="accent1" w:themeShade="BF"/>
+          <w:sz w:val="42"/>
+          <w:szCs w:val="52"/>
+        </w:rPr>
+        <w:t>0</w:t>
+      </w:r>
+      <w:r>
+        <w:rPr>
+          <w:rFonts w:eastAsiaTheme="majorEastAsia" w:cstheme="majorBidi"/>
+          <w:b/>
+          <w:bCs/>
+          <w:color w:val="2F5496" w:themeColor="accent1" w:themeShade="BF"/>
+          <w:sz w:val="42"/>
+          <w:szCs w:val="52"/>
+        </w:rPr>
+        <w:t>5</w:t>
       </w:r>
     </w:p>
     <w:p/>
@@ -34,37 +56,30 @@
         <w:rPr>
           <w:i/>
           <w:iCs/>
-          <w:sz w:val="96"/>
-          <w:szCs w:val="96"/>
+          <w:sz w:val="94"/>
+          <w:szCs w:val="72"/>
         </w:rPr>
       </w:pPr>
       <w:r>
         <w:rPr>
           <w:i/>
           <w:iCs/>
-          <w:sz w:val="96"/>
-          <w:szCs w:val="96"/>
-        </w:rPr>
-        <w:t>Soluções</w:t>
-      </w:r>
+          <w:sz w:val="94"/>
+          <w:szCs w:val="72"/>
+        </w:rPr>
+        <w:t xml:space="preserve">Soluções Grand </w:t>
+      </w:r>
+      <w:proofErr w:type="spellStart"/>
       <w:r>
         <w:rPr>
           <w:i/>
           <w:iCs/>
-          <w:sz w:val="96"/>
-          <w:szCs w:val="96"/>
-        </w:rPr>
-        <w:t xml:space="preserve"> </w:t>
-      </w:r>
-      <w:r>
-        <w:rPr>
-          <w:i/>
-          <w:iCs/>
-          <w:sz w:val="96"/>
-          <w:szCs w:val="96"/>
-        </w:rPr>
-        <w:t>Grand Vinum</w:t>
-      </w:r>
+          <w:sz w:val="94"/>
+          <w:szCs w:val="72"/>
+        </w:rPr>
+        <w:t>Vinum</w:t>
+      </w:r>
+      <w:proofErr w:type="spellEnd"/>
     </w:p>
     <w:p/>
     <w:p/>
@@ -89,7 +104,6 @@
     <w:p/>
     <w:p/>
     <w:p/>
-    <w:p/>
     <w:p>
       <w:r>
         <w:rPr>
@@ -111,7 +125,19 @@
           <w:sz w:val="32"/>
           <w:szCs w:val="32"/>
         </w:rPr>
-        <w:t>s</w:t>
+        <w:t>s:</w:t>
+      </w:r>
+      <w:r>
+        <w:tab/>
+      </w:r>
+      <w:r>
+        <w:tab/>
+      </w:r>
+      <w:r>
+        <w:tab/>
+      </w:r>
+      <w:r>
+        <w:tab/>
       </w:r>
       <w:r>
         <w:rPr>
@@ -122,294 +148,301 @@
           <w:sz w:val="32"/>
           <w:szCs w:val="32"/>
         </w:rPr>
-        <w:t>:</w:t>
-      </w:r>
-      <w:r>
+        <w:t>RA:</w:t>
+      </w:r>
+    </w:p>
+    <w:p>
+      <w:pPr>
+        <w:rPr>
+          <w:color w:val="000000" w:themeColor="text1"/>
+        </w:rPr>
+      </w:pPr>
+      <w:r>
+        <w:rPr>
+          <w:color w:val="000000" w:themeColor="text1"/>
+        </w:rPr>
+        <w:t xml:space="preserve">Denílson Almeida dos Reis </w:t>
+      </w:r>
+      <w:r>
+        <w:rPr>
+          <w:color w:val="000000" w:themeColor="text1"/>
+        </w:rPr>
         <w:tab/>
       </w:r>
       <w:r>
+        <w:rPr>
+          <w:color w:val="000000" w:themeColor="text1"/>
+        </w:rPr>
         <w:tab/>
-      </w:r>
-      <w:r>
+        <w:t>01222013</w:t>
+      </w:r>
+    </w:p>
+    <w:p>
+      <w:pPr>
+        <w:rPr>
+          <w:color w:val="000000" w:themeColor="text1"/>
+        </w:rPr>
+      </w:pPr>
+      <w:r>
+        <w:rPr>
+          <w:color w:val="000000" w:themeColor="text1"/>
+        </w:rPr>
+        <w:t xml:space="preserve">Jefferson </w:t>
+      </w:r>
+      <w:proofErr w:type="spellStart"/>
+      <w:r>
+        <w:rPr>
+          <w:color w:val="000000" w:themeColor="text1"/>
+        </w:rPr>
+        <w:t>Araujo</w:t>
+      </w:r>
+      <w:proofErr w:type="spellEnd"/>
+      <w:r>
+        <w:rPr>
+          <w:color w:val="000000" w:themeColor="text1"/>
+        </w:rPr>
+        <w:t xml:space="preserve"> Silva </w:t>
+      </w:r>
+      <w:r>
+        <w:rPr>
+          <w:color w:val="000000" w:themeColor="text1"/>
+        </w:rPr>
         <w:tab/>
       </w:r>
       <w:r>
+        <w:rPr>
+          <w:color w:val="000000" w:themeColor="text1"/>
+        </w:rPr>
         <w:tab/>
       </w:r>
       <w:r>
+        <w:rPr>
+          <w:color w:val="000000" w:themeColor="text1"/>
+        </w:rPr>
+        <w:tab/>
+        <w:t>01222074</w:t>
+      </w:r>
+    </w:p>
+    <w:p>
+      <w:pPr>
+        <w:rPr>
+          <w:color w:val="000000" w:themeColor="text1"/>
+        </w:rPr>
+      </w:pPr>
+      <w:r>
+        <w:rPr>
+          <w:color w:val="000000" w:themeColor="text1"/>
+        </w:rPr>
+        <w:t>Leonardo da Nave</w:t>
+      </w:r>
+      <w:r>
+        <w:rPr>
+          <w:color w:val="000000" w:themeColor="text1"/>
+        </w:rPr>
+        <w:tab/>
+        <w:t xml:space="preserve">   </w:t>
+      </w:r>
+      <w:r>
+        <w:rPr>
+          <w:color w:val="000000" w:themeColor="text1"/>
+        </w:rPr>
+        <w:tab/>
+      </w:r>
+      <w:r>
+        <w:rPr>
+          <w:color w:val="000000" w:themeColor="text1"/>
+        </w:rPr>
+        <w:tab/>
+        <w:t>01222117</w:t>
+      </w:r>
+    </w:p>
+    <w:p>
+      <w:pPr>
+        <w:rPr>
+          <w:color w:val="000000" w:themeColor="text1"/>
+        </w:rPr>
+      </w:pPr>
+      <w:r>
+        <w:rPr>
+          <w:color w:val="000000" w:themeColor="text1"/>
+        </w:rPr>
+        <w:t xml:space="preserve">Letícia Santos Araújo </w:t>
+      </w:r>
+      <w:r>
+        <w:rPr>
+          <w:color w:val="000000" w:themeColor="text1"/>
+        </w:rPr>
+        <w:tab/>
+      </w:r>
+      <w:r>
+        <w:rPr>
+          <w:color w:val="000000" w:themeColor="text1"/>
+        </w:rPr>
+        <w:tab/>
+      </w:r>
+      <w:r>
+        <w:rPr>
+          <w:color w:val="000000" w:themeColor="text1"/>
+        </w:rPr>
+        <w:tab/>
+        <w:t>01222004</w:t>
+      </w:r>
+    </w:p>
+    <w:p>
+      <w:pPr>
+        <w:rPr>
+          <w:color w:val="000000" w:themeColor="text1"/>
+        </w:rPr>
+      </w:pPr>
+      <w:r>
+        <w:rPr>
+          <w:color w:val="000000" w:themeColor="text1"/>
+        </w:rPr>
+        <w:t xml:space="preserve">Mateus Resende da Silva </w:t>
+      </w:r>
+      <w:r>
+        <w:rPr>
+          <w:color w:val="000000" w:themeColor="text1"/>
+        </w:rPr>
+        <w:tab/>
+      </w:r>
+      <w:r>
+        <w:rPr>
+          <w:color w:val="000000" w:themeColor="text1"/>
+        </w:rPr>
+        <w:tab/>
+        <w:t>01222195</w:t>
+      </w:r>
+    </w:p>
+    <w:p>
+      <w:pPr>
+        <w:rPr>
+          <w:color w:val="000000" w:themeColor="text1"/>
+        </w:rPr>
+      </w:pPr>
+      <w:r>
+        <w:rPr>
+          <w:color w:val="000000" w:themeColor="text1"/>
+        </w:rPr>
+        <w:t xml:space="preserve">Pedro Henrique Gonçalves Silva </w:t>
+      </w:r>
+      <w:r>
+        <w:rPr>
+          <w:color w:val="000000" w:themeColor="text1"/>
+        </w:rPr>
+        <w:tab/>
+        <w:t>01212166</w:t>
+      </w:r>
+    </w:p>
+    <w:p>
+      <w:pPr>
+        <w:rPr>
+          <w:color w:val="000000" w:themeColor="text1"/>
+        </w:rPr>
+      </w:pPr>
+      <w:r>
+        <w:rPr>
+          <w:color w:val="000000" w:themeColor="text1"/>
+        </w:rPr>
+        <w:t xml:space="preserve">Samuel Mariano André </w:t>
+      </w:r>
+      <w:r>
+        <w:rPr>
+          <w:color w:val="000000" w:themeColor="text1"/>
+        </w:rPr>
+        <w:tab/>
+      </w:r>
+      <w:r>
+        <w:rPr>
+          <w:color w:val="000000" w:themeColor="text1"/>
+        </w:rPr>
+        <w:tab/>
+      </w:r>
+      <w:r>
+        <w:rPr>
+          <w:color w:val="000000" w:themeColor="text1"/>
+        </w:rPr>
+        <w:tab/>
+        <w:t>01222124</w:t>
+      </w:r>
+    </w:p>
+    <w:p>
+      <w:pPr>
+        <w:rPr>
+          <w:color w:val="000000" w:themeColor="text1"/>
+        </w:rPr>
+      </w:pPr>
+      <w:r>
+        <w:rPr>
+          <w:color w:val="000000" w:themeColor="text1"/>
+        </w:rPr>
+        <w:t xml:space="preserve">Vinicius dos Reis Pereira </w:t>
+      </w:r>
+      <w:r>
+        <w:rPr>
+          <w:color w:val="000000" w:themeColor="text1"/>
+        </w:rPr>
+        <w:tab/>
+      </w:r>
+      <w:r>
+        <w:rPr>
+          <w:color w:val="000000" w:themeColor="text1"/>
+        </w:rPr>
+        <w:tab/>
+        <w:t>01222173</w:t>
+      </w:r>
+    </w:p>
+    <w:p>
+      <w:pPr>
+        <w:rPr>
+          <w:color w:val="000000" w:themeColor="text1"/>
+        </w:rPr>
+      </w:pPr>
+    </w:p>
+    <w:p>
+      <w:pPr>
+        <w:jc w:val="center"/>
         <w:rPr>
           <w:rFonts w:eastAsiaTheme="majorEastAsia" w:cstheme="majorBidi"/>
           <w:b/>
           <w:bCs/>
           <w:color w:val="2F5496" w:themeColor="accent1" w:themeShade="BF"/>
-          <w:sz w:val="32"/>
-          <w:szCs w:val="32"/>
-        </w:rPr>
-        <w:t>RA:</w:t>
-      </w:r>
-    </w:p>
-    <w:p>
-      <w:pPr>
-        <w:rPr>
-          <w:color w:val="000000" w:themeColor="text1"/>
-        </w:rPr>
-      </w:pPr>
-      <w:r>
-        <w:rPr>
-          <w:color w:val="000000" w:themeColor="text1"/>
-        </w:rPr>
-        <w:t>Denílson</w:t>
-      </w:r>
-      <w:r>
-        <w:rPr>
-          <w:color w:val="000000" w:themeColor="text1"/>
-        </w:rPr>
-        <w:t xml:space="preserve"> Almeida dos Reis </w:t>
-      </w:r>
-      <w:r>
-        <w:rPr>
-          <w:color w:val="000000" w:themeColor="text1"/>
-        </w:rPr>
-        <w:tab/>
-      </w:r>
-      <w:r>
-        <w:rPr>
-          <w:color w:val="000000" w:themeColor="text1"/>
-        </w:rPr>
-        <w:tab/>
-      </w:r>
-      <w:r>
-        <w:rPr>
-          <w:color w:val="000000" w:themeColor="text1"/>
-        </w:rPr>
-        <w:t>01222013</w:t>
-      </w:r>
-    </w:p>
-    <w:p>
-      <w:pPr>
-        <w:rPr>
-          <w:color w:val="000000" w:themeColor="text1"/>
-        </w:rPr>
-      </w:pPr>
-      <w:r>
-        <w:rPr>
-          <w:color w:val="000000" w:themeColor="text1"/>
-        </w:rPr>
-        <w:t xml:space="preserve">Jefferson Araujo Silva </w:t>
-      </w:r>
-      <w:r>
-        <w:rPr>
-          <w:color w:val="000000" w:themeColor="text1"/>
-        </w:rPr>
-        <w:tab/>
-      </w:r>
-      <w:r>
-        <w:rPr>
-          <w:color w:val="000000" w:themeColor="text1"/>
-        </w:rPr>
-        <w:tab/>
-      </w:r>
-      <w:r>
-        <w:rPr>
-          <w:color w:val="000000" w:themeColor="text1"/>
-        </w:rPr>
-        <w:tab/>
-      </w:r>
-      <w:r>
-        <w:rPr>
-          <w:color w:val="000000" w:themeColor="text1"/>
-        </w:rPr>
-        <w:t>01222074</w:t>
-      </w:r>
-    </w:p>
-    <w:p>
-      <w:pPr>
-        <w:rPr>
-          <w:color w:val="000000" w:themeColor="text1"/>
-        </w:rPr>
-      </w:pPr>
-      <w:r>
-        <w:rPr>
-          <w:color w:val="000000" w:themeColor="text1"/>
-        </w:rPr>
-        <w:t>Leonardo da Nave</w:t>
-      </w:r>
-      <w:r>
-        <w:rPr>
-          <w:color w:val="000000" w:themeColor="text1"/>
-        </w:rPr>
-        <w:tab/>
-        <w:t xml:space="preserve">   </w:t>
-      </w:r>
-      <w:r>
-        <w:rPr>
-          <w:color w:val="000000" w:themeColor="text1"/>
-        </w:rPr>
-        <w:tab/>
-      </w:r>
-      <w:r>
-        <w:rPr>
-          <w:color w:val="000000" w:themeColor="text1"/>
-        </w:rPr>
-        <w:tab/>
-      </w:r>
-      <w:r>
-        <w:rPr>
-          <w:color w:val="000000" w:themeColor="text1"/>
-        </w:rPr>
-        <w:t>01222117</w:t>
-      </w:r>
-    </w:p>
-    <w:p>
-      <w:pPr>
-        <w:rPr>
-          <w:color w:val="000000" w:themeColor="text1"/>
-        </w:rPr>
-      </w:pPr>
-      <w:r>
-        <w:rPr>
-          <w:color w:val="000000" w:themeColor="text1"/>
-        </w:rPr>
-        <w:t xml:space="preserve">Letícia Santos Araújo </w:t>
-      </w:r>
-      <w:r>
-        <w:rPr>
-          <w:color w:val="000000" w:themeColor="text1"/>
-        </w:rPr>
-        <w:tab/>
-      </w:r>
-      <w:r>
-        <w:rPr>
-          <w:color w:val="000000" w:themeColor="text1"/>
-        </w:rPr>
-        <w:tab/>
-      </w:r>
-      <w:r>
-        <w:rPr>
-          <w:color w:val="000000" w:themeColor="text1"/>
-        </w:rPr>
-        <w:tab/>
-      </w:r>
-      <w:r>
-        <w:rPr>
-          <w:color w:val="000000" w:themeColor="text1"/>
-        </w:rPr>
-        <w:t>01222004</w:t>
-      </w:r>
-    </w:p>
-    <w:p>
-      <w:pPr>
-        <w:rPr>
-          <w:color w:val="000000" w:themeColor="text1"/>
-        </w:rPr>
-      </w:pPr>
-      <w:r>
-        <w:rPr>
-          <w:color w:val="000000" w:themeColor="text1"/>
-        </w:rPr>
-        <w:t xml:space="preserve">Mateus Resende da Silva </w:t>
-      </w:r>
-      <w:r>
-        <w:rPr>
-          <w:color w:val="000000" w:themeColor="text1"/>
-        </w:rPr>
-        <w:tab/>
-      </w:r>
-      <w:r>
-        <w:rPr>
-          <w:color w:val="000000" w:themeColor="text1"/>
-        </w:rPr>
-        <w:tab/>
-      </w:r>
-      <w:r>
-        <w:rPr>
-          <w:color w:val="000000" w:themeColor="text1"/>
-        </w:rPr>
-        <w:t>01222195</w:t>
-      </w:r>
-    </w:p>
-    <w:p>
-      <w:pPr>
-        <w:rPr>
-          <w:color w:val="000000" w:themeColor="text1"/>
-        </w:rPr>
-      </w:pPr>
-      <w:r>
-        <w:rPr>
-          <w:color w:val="000000" w:themeColor="text1"/>
-        </w:rPr>
-        <w:t xml:space="preserve">Pedro Henrique Gonçalves Silva </w:t>
-      </w:r>
-      <w:r>
-        <w:rPr>
-          <w:color w:val="000000" w:themeColor="text1"/>
-        </w:rPr>
-        <w:tab/>
-        <w:t>01212166</w:t>
-      </w:r>
-    </w:p>
-    <w:p>
-      <w:pPr>
-        <w:rPr>
-          <w:color w:val="000000" w:themeColor="text1"/>
-        </w:rPr>
-      </w:pPr>
-      <w:r>
-        <w:rPr>
-          <w:color w:val="000000" w:themeColor="text1"/>
-        </w:rPr>
-        <w:t xml:space="preserve">Samuel Mariano André </w:t>
-      </w:r>
-      <w:r>
-        <w:rPr>
-          <w:color w:val="000000" w:themeColor="text1"/>
-        </w:rPr>
-        <w:tab/>
-      </w:r>
-      <w:r>
-        <w:rPr>
-          <w:color w:val="000000" w:themeColor="text1"/>
-        </w:rPr>
-        <w:tab/>
-      </w:r>
-      <w:r>
-        <w:rPr>
-          <w:color w:val="000000" w:themeColor="text1"/>
-        </w:rPr>
-        <w:tab/>
-        <w:t>01222124</w:t>
-      </w:r>
-    </w:p>
-    <w:p>
-      <w:pPr>
-        <w:rPr>
-          <w:color w:val="000000" w:themeColor="text1"/>
-        </w:rPr>
-      </w:pPr>
-      <w:r>
-        <w:rPr>
-          <w:color w:val="000000" w:themeColor="text1"/>
-        </w:rPr>
-        <w:t xml:space="preserve">Vinicius dos Reis Pereira </w:t>
-      </w:r>
-      <w:r>
-        <w:rPr>
-          <w:color w:val="000000" w:themeColor="text1"/>
-        </w:rPr>
-        <w:tab/>
-      </w:r>
-      <w:r>
-        <w:rPr>
-          <w:color w:val="000000" w:themeColor="text1"/>
-        </w:rPr>
-        <w:tab/>
-        <w:t>01222</w:t>
-      </w:r>
-      <w:r>
-        <w:rPr>
-          <w:color w:val="000000" w:themeColor="text1"/>
-        </w:rPr>
-        <w:t>173</w:t>
+          <w:sz w:val="28"/>
+          <w:szCs w:val="24"/>
+        </w:rPr>
+      </w:pPr>
+      <w:r>
+        <w:rPr>
+          <w:rFonts w:eastAsiaTheme="majorEastAsia" w:cstheme="majorBidi"/>
+          <w:b/>
+          <w:bCs/>
+          <w:color w:val="2F5496" w:themeColor="accent1" w:themeShade="BF"/>
+          <w:sz w:val="28"/>
+          <w:szCs w:val="24"/>
+        </w:rPr>
+        <w:t>0</w:t>
+      </w:r>
+      <w:r>
+        <w:rPr>
+          <w:rFonts w:eastAsiaTheme="majorEastAsia" w:cstheme="majorBidi"/>
+          <w:b/>
+          <w:bCs/>
+          <w:color w:val="2F5496" w:themeColor="accent1" w:themeShade="BF"/>
+          <w:sz w:val="28"/>
+          <w:szCs w:val="24"/>
+        </w:rPr>
+        <w:t>8</w:t>
+      </w:r>
+      <w:r>
+        <w:rPr>
+          <w:rFonts w:eastAsiaTheme="majorEastAsia" w:cstheme="majorBidi"/>
+          <w:b/>
+          <w:bCs/>
+          <w:color w:val="2F5496" w:themeColor="accent1" w:themeShade="BF"/>
+          <w:sz w:val="28"/>
+          <w:szCs w:val="24"/>
+        </w:rPr>
+        <w:t xml:space="preserve"> de setembro de 2022</w:t>
       </w:r>
     </w:p>
     <w:p>
@@ -417,45 +450,225 @@
         <w:rPr>
           <w:color w:val="FFFFFF" w:themeColor="background1"/>
         </w:rPr>
+      </w:pPr>
+    </w:p>
+    <w:p/>
+    <w:p/>
+    <w:p/>
+    <w:p>
+      <w:pPr>
+        <w:pStyle w:val="Ttulo1"/>
+      </w:pPr>
+      <w:r>
+        <w:t xml:space="preserve">Soluções Grand </w:t>
+      </w:r>
+      <w:proofErr w:type="spellStart"/>
+      <w:r>
+        <w:t>Vinum</w:t>
+      </w:r>
+      <w:proofErr w:type="spellEnd"/>
+    </w:p>
+    <w:p/>
+    <w:p>
+      <w:pPr>
+        <w:pStyle w:val="Ttulo1"/>
+        <w:spacing w:line="276" w:lineRule="auto"/>
+      </w:pPr>
+      <w:r>
+        <w:t>Contexto do Negócio</w:t>
+      </w:r>
+    </w:p>
+    <w:p>
+      <w:pPr>
+        <w:spacing w:line="276" w:lineRule="auto"/>
+        <w:rPr>
+          <w:color w:val="000000" w:themeColor="text1"/>
+        </w:rPr>
+      </w:pPr>
+    </w:p>
+    <w:p>
+      <w:pPr>
+        <w:spacing w:line="276" w:lineRule="auto"/>
+        <w:ind w:firstLine="708"/>
+        <w:jc w:val="both"/>
+        <w:rPr>
+          <w:rFonts w:ascii="Arial" w:hAnsi="Arial" w:cs="Arial"/>
+          <w:color w:val="000000" w:themeColor="text1"/>
+        </w:rPr>
+      </w:pPr>
+      <w:r>
+        <w:rPr>
+          <w:rFonts w:ascii="Arial" w:hAnsi="Arial" w:cs="Arial"/>
+          <w:color w:val="000000" w:themeColor="text1"/>
+        </w:rPr>
+        <w:t xml:space="preserve">O vinho é um dos mais importantes produtos agrícolas, cerca de 270 milhões de hectolitros são produzidos ao ano em todo o mundo. É uma bebida muito sofisticada e possui diferentes características, sabores e variedades, os principais tipos são: tinto, branco, </w:t>
+      </w:r>
+      <w:proofErr w:type="spellStart"/>
+      <w:r>
+        <w:rPr>
+          <w:rFonts w:ascii="Arial" w:hAnsi="Arial" w:cs="Arial"/>
+          <w:color w:val="000000" w:themeColor="text1"/>
+        </w:rPr>
+        <w:t>rosé</w:t>
+      </w:r>
+      <w:proofErr w:type="spellEnd"/>
+      <w:r>
+        <w:rPr>
+          <w:rFonts w:ascii="Arial" w:hAnsi="Arial" w:cs="Arial"/>
+          <w:color w:val="000000" w:themeColor="text1"/>
+        </w:rPr>
+        <w:t xml:space="preserve">, espumante e licoroso, sua fama e consumo são mundiais principalmente por carregar grande importância religiosa, histórica e gastronômica, além de ser benéfico para evitar doenças cardíacas, causadoras do infarto, além de outras enfermidades.  </w:t>
+      </w:r>
+    </w:p>
+    <w:p>
+      <w:pPr>
+        <w:spacing w:line="276" w:lineRule="auto"/>
+        <w:ind w:firstLine="708"/>
+        <w:jc w:val="both"/>
+        <w:rPr>
+          <w:rFonts w:ascii="Arial" w:hAnsi="Arial" w:cs="Arial"/>
+          <w:color w:val="000000" w:themeColor="text1"/>
+        </w:rPr>
+      </w:pPr>
+      <w:r>
+        <w:rPr>
+          <w:rFonts w:ascii="Arial" w:hAnsi="Arial" w:cs="Arial"/>
+          <w:color w:val="000000" w:themeColor="text1"/>
+        </w:rPr>
+        <w:t xml:space="preserve">Por ser uma bebida muito versátil, atrativa e com características que aguçam todos os cinco sentidos humanos, há algumas décadas surgiu o chamado </w:t>
+      </w:r>
+      <w:proofErr w:type="spellStart"/>
+      <w:r>
+        <w:rPr>
+          <w:rFonts w:ascii="Arial" w:hAnsi="Arial" w:cs="Arial"/>
+          <w:color w:val="000000" w:themeColor="text1"/>
+        </w:rPr>
+        <w:t>enoturismo</w:t>
+      </w:r>
+      <w:proofErr w:type="spellEnd"/>
+      <w:r>
+        <w:rPr>
+          <w:rFonts w:ascii="Arial" w:hAnsi="Arial" w:cs="Arial"/>
+          <w:color w:val="000000" w:themeColor="text1"/>
+        </w:rPr>
+        <w:t>, um tipo de turismo gastronômico voltado para conhecer e apreciar a cultura e tradições do vinho, que inclui passeios e degustação. É um universo voltado para estudantes da área da Enologia, mas também para enófilos, os amantes de vinho.</w:t>
+      </w:r>
+    </w:p>
+    <w:p>
+      <w:pPr>
+        <w:spacing w:line="276" w:lineRule="auto"/>
+        <w:jc w:val="both"/>
+        <w:rPr>
+          <w:rFonts w:ascii="Arial" w:hAnsi="Arial" w:cs="Arial"/>
+          <w:color w:val="000000" w:themeColor="text1"/>
+        </w:rPr>
+      </w:pPr>
+      <w:r>
+        <w:rPr>
+          <w:rFonts w:ascii="Arial" w:hAnsi="Arial" w:cs="Arial"/>
+          <w:color w:val="000000" w:themeColor="text1"/>
+        </w:rPr>
+        <w:t xml:space="preserve">              Apesar de ser um produto sofisticado possui singularidades que tornam seu processo de produção e armazenamento mais delicado. Um dos estágios mais importantes da produção do vinho é o processo de envelhecimento dentro de um barril de madeira. Quando um vinho é colocado em um barril, sua acidez entra em contato com as paredes da madeira, dessa forma, ocorrem reações químicas e os compostos aromáticos passam a se misturar e se modificar. Nesta etapa, a bebida passa pela maturação, que pode levar de seis meses a três anos, alguns podem envelhecer cerca de 10 anos para chegarem ao auge, os chamados “vinhos de guarda”. Nessa etapa de maturação, é fundamental que os barris sejam armazenados longe de luz, em local fresco, ambiente ventilado e posicionados horizontalmente</w:t>
+      </w:r>
+    </w:p>
+    <w:p>
+      <w:pPr>
+        <w:spacing w:line="276" w:lineRule="auto"/>
+        <w:jc w:val="both"/>
+        <w:rPr>
+          <w:rFonts w:ascii="Arial" w:hAnsi="Arial" w:cs="Arial"/>
+          <w:color w:val="000000" w:themeColor="text1"/>
+        </w:rPr>
+      </w:pPr>
+      <w:r>
+        <w:rPr>
+          <w:rFonts w:ascii="Arial" w:hAnsi="Arial" w:cs="Arial"/>
+          <w:color w:val="000000" w:themeColor="text1"/>
+        </w:rPr>
+        <w:t xml:space="preserve">             Geralmente, espaços subterrâneos são perfeitos para o armazenamento dos barris, pois é um local com condições de ambientes mais favoráveis ao processo de maturação. Segundo um estudo divulgado pela Organização Internacional da Vinha e do Vinho (OIV), a produção mundial em 2017 foi de 246,7 milhões de hectolitros, houve queda de 8,2% em relação a 2016 devido as condições climáticas adversas que assolaram a Europa.</w:t>
+      </w:r>
+    </w:p>
+    <w:p>
+      <w:pPr>
+        <w:pStyle w:val="Ttulo1"/>
+        <w:spacing w:line="276" w:lineRule="auto"/>
+        <w:rPr>
+          <w:color w:val="000000" w:themeColor="text1"/>
+        </w:rPr>
+      </w:pPr>
+    </w:p>
+    <w:p>
+      <w:pPr>
+        <w:pStyle w:val="Ttulo1"/>
+        <w:spacing w:line="276" w:lineRule="auto"/>
+      </w:pPr>
+      <w:r>
+        <w:t>Objetivo</w:t>
+      </w:r>
+    </w:p>
+    <w:p>
+      <w:pPr>
+        <w:rPr>
+          <w:color w:val="000000" w:themeColor="text1"/>
+        </w:rPr>
+      </w:pPr>
+    </w:p>
+    <w:p>
+      <w:pPr>
+        <w:spacing w:line="276" w:lineRule="auto"/>
+        <w:ind w:firstLine="708"/>
+        <w:jc w:val="both"/>
+        <w:rPr>
+          <w:rFonts w:ascii="Arial" w:hAnsi="Arial" w:cs="Arial"/>
+          <w:color w:val="000000" w:themeColor="text1"/>
+        </w:rPr>
+      </w:pPr>
+      <w:r>
+        <w:rPr>
+          <w:rFonts w:ascii="Arial" w:hAnsi="Arial" w:cs="Arial"/>
+          <w:color w:val="000000" w:themeColor="text1"/>
+        </w:rPr>
+        <w:t>Aprimorar o controle de temperatura e umidade para um armazenamento supereficiente em vinícolas.</w:t>
+      </w:r>
+    </w:p>
+    <w:p>
+      <w:pPr>
+        <w:pStyle w:val="Ttulo1"/>
+        <w:spacing w:line="276" w:lineRule="auto"/>
       </w:pPr>
     </w:p>
     <w:p/>
     <w:p/>
     <w:p/>
     <w:p/>
-    <w:p>
-      <w:pPr>
-        <w:pStyle w:val="Ttulo1"/>
-      </w:pPr>
-      <w:r>
-        <w:t>Soluções</w:t>
-      </w:r>
-      <w:r>
-        <w:t xml:space="preserve"> Grand Vinum</w:t>
-      </w:r>
-    </w:p>
+    <w:p/>
     <w:p/>
     <w:p>
       <w:pPr>
         <w:pStyle w:val="Ttulo1"/>
         <w:spacing w:line="276" w:lineRule="auto"/>
       </w:pPr>
-      <w:r>
-        <w:t>Contexto do Negócio</w:t>
-      </w:r>
-    </w:p>
-    <w:p>
-      <w:pPr>
+    </w:p>
+    <w:p>
+      <w:pPr>
+        <w:pStyle w:val="Ttulo1"/>
         <w:spacing w:line="276" w:lineRule="auto"/>
-        <w:rPr>
-          <w:color w:val="000000" w:themeColor="text1"/>
-        </w:rPr>
-      </w:pPr>
-    </w:p>
-    <w:p>
-      <w:pPr>
-        <w:spacing w:line="276" w:lineRule="auto"/>
-        <w:ind w:firstLine="708"/>
+      </w:pPr>
+      <w:r>
+        <w:t>Justificativa do projeto</w:t>
+      </w:r>
+    </w:p>
+    <w:p>
+      <w:pPr>
+        <w:rPr>
+          <w:color w:val="000000" w:themeColor="text1"/>
+        </w:rPr>
+      </w:pPr>
+    </w:p>
+    <w:p>
+      <w:pPr>
+        <w:pStyle w:val="PargrafodaLista"/>
+        <w:ind w:firstLine="696"/>
         <w:jc w:val="both"/>
         <w:rPr>
           <w:rFonts w:ascii="Arial" w:hAnsi="Arial" w:cs="Arial"/>
@@ -467,57 +680,7 @@
           <w:rFonts w:ascii="Arial" w:hAnsi="Arial" w:cs="Arial"/>
           <w:color w:val="000000" w:themeColor="text1"/>
         </w:rPr>
-        <w:t xml:space="preserve">O vinho é um dos mais importantes produtos agrícolas, cerca de 270 milhões de hectolitros são produzidos ao ano em todo o mundo. É uma bebida muito sofisticada e possui diferentes características, sabores e variedades, os principais tipos são: tinto, branco, </w:t>
-      </w:r>
-      <w:proofErr w:type="spellStart"/>
-      <w:r>
-        <w:rPr>
-          <w:rFonts w:ascii="Arial" w:hAnsi="Arial" w:cs="Arial"/>
-          <w:color w:val="000000" w:themeColor="text1"/>
-        </w:rPr>
-        <w:t>rosé</w:t>
-      </w:r>
-      <w:proofErr w:type="spellEnd"/>
-      <w:r>
-        <w:rPr>
-          <w:rFonts w:ascii="Arial" w:hAnsi="Arial" w:cs="Arial"/>
-          <w:color w:val="000000" w:themeColor="text1"/>
-        </w:rPr>
-        <w:t xml:space="preserve">, espumante e licoroso, sua fama e consumo são mundiais principalmente por carregar grande importância religiosa, histórica e gastronômica, além de ser benéfico para evitar doenças cardíacas, causadoras do infarto, além de outras enfermidades.  </w:t>
-      </w:r>
-    </w:p>
-    <w:p>
-      <w:pPr>
-        <w:spacing w:line="276" w:lineRule="auto"/>
-        <w:ind w:firstLine="708"/>
-        <w:jc w:val="both"/>
-        <w:rPr>
-          <w:rFonts w:ascii="Arial" w:hAnsi="Arial" w:cs="Arial"/>
-          <w:color w:val="000000" w:themeColor="text1"/>
-        </w:rPr>
-      </w:pPr>
-      <w:r>
-        <w:rPr>
-          <w:rFonts w:ascii="Arial" w:hAnsi="Arial" w:cs="Arial"/>
-          <w:color w:val="000000" w:themeColor="text1"/>
-        </w:rPr>
-        <w:t xml:space="preserve">Por ser uma bebida muito versátil, atrativa e com características que aguçam todos os cinco sentidos humanos, há algumas décadas surgiu o chamado </w:t>
-      </w:r>
-      <w:proofErr w:type="spellStart"/>
-      <w:r>
-        <w:rPr>
-          <w:rFonts w:ascii="Arial" w:hAnsi="Arial" w:cs="Arial"/>
-          <w:color w:val="000000" w:themeColor="text1"/>
-        </w:rPr>
-        <w:t>enoturismo</w:t>
-      </w:r>
-      <w:proofErr w:type="spellEnd"/>
-      <w:r>
-        <w:rPr>
-          <w:rFonts w:ascii="Arial" w:hAnsi="Arial" w:cs="Arial"/>
-          <w:color w:val="000000" w:themeColor="text1"/>
-        </w:rPr>
-        <w:t>, um tipo de turismo gastronômico voltado para conhecer e apreciar a cultura e tradições do vinho, que inclui passeios e degustação. É um universo voltado para estudantes da área da Enologia, mas também para enófilos, os amantes de vinho.</w:t>
+        <w:t>Um local com o ar muito seco (com a umidade abaixo de 50%) também é impróprio para os vinhos, por outro lado, um ambiente úmido é extremamente prejudicial para a bebida, pois cria condições ideais para a proliferação de fungos. É essencial que a conservação do vinho seja feita adequadamente, pois todo seu processo e principalmente a fase do armazenamento exige características específicas para controlar e garantir sua qualidade. São medidas necessárias para evitar que fatores externos, como temperatura e umidade, façam com que ocorra a perca do produto na sua principal fase.</w:t>
       </w:r>
     </w:p>
     <w:p>
@@ -526,148 +689,20 @@
         <w:jc w:val="both"/>
         <w:rPr>
           <w:rFonts w:ascii="Arial" w:hAnsi="Arial" w:cs="Arial"/>
-          <w:color w:val="000000" w:themeColor="text1"/>
-        </w:rPr>
-      </w:pPr>
-      <w:r>
-        <w:rPr>
-          <w:rFonts w:ascii="Arial" w:hAnsi="Arial" w:cs="Arial"/>
-          <w:color w:val="000000" w:themeColor="text1"/>
-        </w:rPr>
-        <w:t xml:space="preserve">              Apesar de ser um produto sofisticado possui singularidades que tornam seu processo de produção e armazenamento mais delicado. Um dos estágios mais importantes da produção do vinho é o processo de envelhecimento dentro de um barril de madeira. Quando um vinho é colocado em um barril, sua acidez entra em contato com as paredes da madeira, dessa forma, ocorrem reações químicas e os compostos aromáticos passam a se misturar e se modificar. Nesta etapa, a bebida passa pela maturação, que pode levar de seis meses a três anos, alguns podem envelhecer cerca de 10 anos para chegarem ao auge, os chamados “vinhos de guarda”. Nessa etapa de maturação, é fundamental que os barris sejam armazenados longe de luz, em local fresco, ambiente ventilado e posicionados horizontalmente</w:t>
-      </w:r>
-    </w:p>
-    <w:p>
-      <w:pPr>
-        <w:spacing w:line="276" w:lineRule="auto"/>
-        <w:jc w:val="both"/>
-        <w:rPr>
-          <w:rFonts w:ascii="Arial" w:hAnsi="Arial" w:cs="Arial"/>
-          <w:color w:val="000000" w:themeColor="text1"/>
-        </w:rPr>
-      </w:pPr>
-      <w:r>
-        <w:rPr>
-          <w:rFonts w:ascii="Arial" w:hAnsi="Arial" w:cs="Arial"/>
-          <w:color w:val="000000" w:themeColor="text1"/>
-        </w:rPr>
-        <w:t xml:space="preserve">             Geralmente, espaços subterrâneos são perfeitos para o armazenamento dos barris, pois é um local com condições de ambientes mais favoráveis ao processo de maturação. Segundo um estudo divulgado pela Organização Internacional da Vinha e do Vinho (OIV), a produção mundial em 2017 foi de 246,7 milhões de hectolitros, houve queda de 8,2% em relação a 2016 devido as condições climáticas adversas que assolaram a Europa.</w:t>
-      </w:r>
+          <w:color w:val="808080" w:themeColor="background1" w:themeShade="80"/>
+        </w:rPr>
+      </w:pPr>
     </w:p>
     <w:p>
       <w:pPr>
         <w:pStyle w:val="Ttulo1"/>
         <w:spacing w:line="276" w:lineRule="auto"/>
-        <w:rPr>
-          <w:color w:val="000000" w:themeColor="text1"/>
-        </w:rPr>
-      </w:pPr>
-    </w:p>
-    <w:p>
-      <w:pPr>
-        <w:pStyle w:val="Ttulo1"/>
-        <w:spacing w:line="276" w:lineRule="auto"/>
-      </w:pPr>
-      <w:r>
-        <w:t>Objetivo</w:t>
-      </w:r>
-    </w:p>
-    <w:p>
-      <w:pPr>
-        <w:rPr>
-          <w:color w:val="000000" w:themeColor="text1"/>
-        </w:rPr>
-      </w:pPr>
-    </w:p>
-    <w:p>
-      <w:pPr>
-        <w:spacing w:line="276" w:lineRule="auto"/>
-        <w:ind w:firstLine="708"/>
-        <w:jc w:val="both"/>
-        <w:rPr>
-          <w:rFonts w:ascii="Arial" w:hAnsi="Arial" w:cs="Arial"/>
-          <w:color w:val="000000" w:themeColor="text1"/>
-        </w:rPr>
-      </w:pPr>
-      <w:r>
-        <w:rPr>
-          <w:rFonts w:ascii="Arial" w:hAnsi="Arial" w:cs="Arial"/>
-          <w:color w:val="000000" w:themeColor="text1"/>
-        </w:rPr>
-        <w:t>Aprimorar o controle de temperatura e umidade para um armazenamento supereficiente em vinícolas.</w:t>
-      </w:r>
-    </w:p>
-    <w:p>
-      <w:pPr>
-        <w:spacing w:line="276" w:lineRule="auto"/>
-        <w:rPr>
-          <w:color w:val="000000" w:themeColor="text1"/>
-        </w:rPr>
-      </w:pPr>
-    </w:p>
-    <w:p>
-      <w:pPr>
-        <w:pStyle w:val="Ttulo1"/>
-        <w:spacing w:line="276" w:lineRule="auto"/>
-      </w:pPr>
-    </w:p>
-    <w:p>
-      <w:pPr>
-        <w:pStyle w:val="Ttulo1"/>
-        <w:spacing w:line="276" w:lineRule="auto"/>
-      </w:pPr>
-    </w:p>
-    <w:p>
-      <w:pPr>
-        <w:pStyle w:val="Ttulo1"/>
-        <w:spacing w:line="276" w:lineRule="auto"/>
-      </w:pPr>
-      <w:r>
-        <w:t>Justificativa do projeto</w:t>
-      </w:r>
-    </w:p>
-    <w:p>
-      <w:pPr>
-        <w:rPr>
-          <w:color w:val="000000" w:themeColor="text1"/>
-        </w:rPr>
-      </w:pPr>
-    </w:p>
-    <w:p>
-      <w:pPr>
-        <w:pStyle w:val="PargrafodaLista"/>
-        <w:rPr>
-          <w:rFonts w:ascii="Arial" w:hAnsi="Arial" w:cs="Arial"/>
-          <w:color w:val="000000" w:themeColor="text1"/>
-        </w:rPr>
-      </w:pPr>
-      <w:r>
-        <w:rPr>
-          <w:rFonts w:ascii="Arial" w:hAnsi="Arial" w:cs="Arial"/>
-          <w:color w:val="000000" w:themeColor="text1"/>
-        </w:rPr>
-        <w:t>Um local com o ar muito seco (com a umidade abaixo de 50%) também é impróprio para os vinhos, por outro lado, um ambiente úmido é extremamente prejudicial para a bebida, pois cria condições ideais para a proliferação de fungos. É essencial que a conservação do vinho seja feita adequadamente, pois todo seu processo e principalmente a fase do armazenamento exige características específicas para controlar e garantir sua qualidade. São medidas necessárias para evitar que fatores externos, como temperatura e umidade, façam com que ocorra a perca do produto na sua principal fase.</w:t>
-      </w:r>
-    </w:p>
-    <w:p>
-      <w:pPr>
-        <w:spacing w:line="276" w:lineRule="auto"/>
-        <w:jc w:val="both"/>
-        <w:rPr>
-          <w:rFonts w:ascii="Arial" w:hAnsi="Arial" w:cs="Arial"/>
-          <w:color w:val="808080" w:themeColor="background1" w:themeShade="80"/>
-        </w:rPr>
-      </w:pPr>
-    </w:p>
-    <w:p>
-      <w:pPr>
-        <w:pStyle w:val="Ttulo1"/>
-        <w:spacing w:line="276" w:lineRule="auto"/>
       </w:pPr>
       <w:r>
         <w:t>Escopo</w:t>
       </w:r>
     </w:p>
+    <w:p/>
     <w:p>
       <w:pPr>
         <w:pStyle w:val="PargrafodaLista"/>
@@ -905,7 +940,14 @@
           <w:rFonts w:ascii="Arial" w:hAnsi="Arial" w:cs="Arial"/>
           <w:color w:val="000000" w:themeColor="text1"/>
         </w:rPr>
-        <w:t>Tela de simulador financeiro;</w:t>
+        <w:t>Tela de simulador financeiro</w:t>
+      </w:r>
+      <w:r>
+        <w:rPr>
+          <w:rFonts w:ascii="Arial" w:hAnsi="Arial" w:cs="Arial"/>
+          <w:color w:val="000000" w:themeColor="text1"/>
+        </w:rPr>
+        <w:t>.</w:t>
       </w:r>
     </w:p>
     <w:p>
@@ -952,7 +994,14 @@
           <w:rFonts w:ascii="Arial" w:hAnsi="Arial" w:cs="Arial"/>
           <w:color w:val="000000" w:themeColor="text1"/>
         </w:rPr>
-        <w:t>Infraestrutura necessária para execução do projeto;</w:t>
+        <w:t>Infraestrutura necessária para execução do projeto</w:t>
+      </w:r>
+      <w:r>
+        <w:rPr>
+          <w:rFonts w:ascii="Arial" w:hAnsi="Arial" w:cs="Arial"/>
+          <w:color w:val="000000" w:themeColor="text1"/>
+        </w:rPr>
+        <w:t>;</w:t>
       </w:r>
     </w:p>
     <w:p>
@@ -974,7 +1023,14 @@
           <w:rFonts w:ascii="Arial" w:hAnsi="Arial" w:cs="Arial"/>
           <w:color w:val="000000" w:themeColor="text1"/>
         </w:rPr>
-        <w:t>Ambiente propício para armazenamento de tais produtos em condições adequadas;</w:t>
+        <w:t>Ambiente propício para armazenamento de tais produtos em condições adequadas</w:t>
+      </w:r>
+      <w:r>
+        <w:rPr>
+          <w:rFonts w:ascii="Arial" w:hAnsi="Arial" w:cs="Arial"/>
+          <w:color w:val="000000" w:themeColor="text1"/>
+        </w:rPr>
+        <w:t>;</w:t>
       </w:r>
     </w:p>
     <w:p>
@@ -996,7 +1052,14 @@
           <w:rFonts w:ascii="Arial" w:hAnsi="Arial" w:cs="Arial"/>
           <w:color w:val="000000" w:themeColor="text1"/>
         </w:rPr>
-        <w:t>Processos estruturados e altamente controlados para cada etapa do projeto;</w:t>
+        <w:t>Processos estruturados e altamente controlados para cada etapa do projeto</w:t>
+      </w:r>
+      <w:r>
+        <w:rPr>
+          <w:rFonts w:ascii="Arial" w:hAnsi="Arial" w:cs="Arial"/>
+          <w:color w:val="000000" w:themeColor="text1"/>
+        </w:rPr>
+        <w:t>;</w:t>
       </w:r>
     </w:p>
     <w:p>
@@ -1018,7 +1081,14 @@
           <w:rFonts w:ascii="Arial" w:hAnsi="Arial" w:cs="Arial"/>
           <w:color w:val="000000" w:themeColor="text1"/>
         </w:rPr>
-        <w:t>Barris necessitam ser rotulados para identificação;</w:t>
+        <w:t>Barris necessitam ser rotulados para identificação</w:t>
+      </w:r>
+      <w:r>
+        <w:rPr>
+          <w:rFonts w:ascii="Arial" w:hAnsi="Arial" w:cs="Arial"/>
+          <w:color w:val="000000" w:themeColor="text1"/>
+        </w:rPr>
+        <w:t>;</w:t>
       </w:r>
     </w:p>
     <w:p>
@@ -1040,7 +1110,14 @@
           <w:rFonts w:ascii="Arial" w:hAnsi="Arial" w:cs="Arial"/>
           <w:color w:val="000000" w:themeColor="text1"/>
         </w:rPr>
-        <w:t>O cliente deve providenciar os equipamentos para o local de implementação;</w:t>
+        <w:t>O cliente deve providenciar os equipamentos para o local de implementação</w:t>
+      </w:r>
+      <w:r>
+        <w:rPr>
+          <w:rFonts w:ascii="Arial" w:hAnsi="Arial" w:cs="Arial"/>
+          <w:color w:val="000000" w:themeColor="text1"/>
+        </w:rPr>
+        <w:t>;</w:t>
       </w:r>
     </w:p>
     <w:p>
@@ -1062,7 +1139,14 @@
           <w:rFonts w:ascii="Arial" w:hAnsi="Arial" w:cs="Arial"/>
           <w:color w:val="000000" w:themeColor="text1"/>
         </w:rPr>
-        <w:t>O cliente deve dispor de acesso à internet no local de implementação de no mínimo 100Mb.</w:t>
+        <w:t>O cliente deve dispor de acesso à internet no local de implementação de no mínimo 100Mb</w:t>
+      </w:r>
+      <w:r>
+        <w:rPr>
+          <w:rFonts w:ascii="Arial" w:hAnsi="Arial" w:cs="Arial"/>
+          <w:color w:val="000000" w:themeColor="text1"/>
+        </w:rPr>
+        <w:t>;</w:t>
       </w:r>
     </w:p>
     <w:p>
@@ -1086,6 +1170,13 @@
         </w:rPr>
         <w:t>Os funcionários devem passar por treinamento da ferramenta</w:t>
       </w:r>
+      <w:r>
+        <w:rPr>
+          <w:rFonts w:ascii="Arial" w:hAnsi="Arial" w:cs="Arial"/>
+          <w:color w:val="000000" w:themeColor="text1"/>
+        </w:rPr>
+        <w:t>.</w:t>
+      </w:r>
     </w:p>
     <w:p>
       <w:pPr>
@@ -1110,42 +1201,25 @@
         <w:spacing w:line="276" w:lineRule="auto"/>
       </w:pPr>
     </w:p>
+    <w:p/>
+    <w:p/>
+    <w:p/>
+    <w:p/>
+    <w:p/>
+    <w:p/>
     <w:p>
       <w:pPr>
         <w:pStyle w:val="Ttulo1"/>
         <w:spacing w:line="276" w:lineRule="auto"/>
       </w:pPr>
-    </w:p>
-    <w:p>
-      <w:pPr>
-        <w:pStyle w:val="Ttulo1"/>
+      <w:r>
+        <w:t>Restrições</w:t>
+      </w:r>
+    </w:p>
+    <w:p>
+      <w:pPr>
         <w:spacing w:line="276" w:lineRule="auto"/>
-      </w:pPr>
-    </w:p>
-    <w:p>
-      <w:pPr>
-        <w:pStyle w:val="Ttulo1"/>
-        <w:spacing w:line="276" w:lineRule="auto"/>
-      </w:pPr>
-    </w:p>
-    <w:p>
-      <w:pPr>
-        <w:pStyle w:val="Ttulo1"/>
-        <w:spacing w:line="276" w:lineRule="auto"/>
-      </w:pPr>
-    </w:p>
-    <w:p>
-      <w:pPr>
-        <w:pStyle w:val="Ttulo1"/>
-        <w:spacing w:line="276" w:lineRule="auto"/>
-      </w:pPr>
-      <w:r>
-        <w:t>Restrições</w:t>
-      </w:r>
-    </w:p>
-    <w:p>
-      <w:pPr>
-        <w:spacing w:line="276" w:lineRule="auto"/>
+        <w:jc w:val="both"/>
         <w:rPr>
           <w:rFonts w:ascii="Arial" w:hAnsi="Arial" w:cs="Arial"/>
           <w:color w:val="000000" w:themeColor="text1"/>
@@ -1157,7 +1231,7 @@
         <w:pStyle w:val="PargrafodaLista"/>
         <w:numPr>
           <w:ilvl w:val="0"/>
-          <w:numId w:val="14"/>
+          <w:numId w:val="17"/>
         </w:numPr>
         <w:spacing w:line="276" w:lineRule="auto"/>
         <w:jc w:val="both"/>
@@ -1179,7 +1253,7 @@
         <w:pStyle w:val="PargrafodaLista"/>
         <w:numPr>
           <w:ilvl w:val="0"/>
-          <w:numId w:val="14"/>
+          <w:numId w:val="17"/>
         </w:numPr>
         <w:spacing w:line="276" w:lineRule="auto"/>
         <w:jc w:val="both"/>
@@ -1198,13 +1272,6 @@
     </w:p>
     <w:p>
       <w:pPr>
-        <w:rPr>
-          <w:color w:val="000000" w:themeColor="text1"/>
-        </w:rPr>
-      </w:pPr>
-    </w:p>
-    <w:p>
-      <w:pPr>
         <w:pStyle w:val="Ttulo1"/>
         <w:spacing w:line="276" w:lineRule="auto"/>
       </w:pPr>
@@ -1214,46 +1281,42 @@
         <w:pStyle w:val="Ttulo1"/>
         <w:spacing w:line="276" w:lineRule="auto"/>
       </w:pPr>
-    </w:p>
-    <w:p>
-      <w:pPr>
-        <w:pStyle w:val="Ttulo1"/>
-        <w:spacing w:line="276" w:lineRule="auto"/>
-      </w:pPr>
-    </w:p>
-    <w:p>
-      <w:pPr>
-        <w:pStyle w:val="Ttulo1"/>
-        <w:spacing w:line="276" w:lineRule="auto"/>
-      </w:pPr>
       <w:r>
         <w:t xml:space="preserve">Equipe envolvida </w:t>
       </w:r>
     </w:p>
-    <w:p>
-      <w:pPr>
-        <w:rPr>
-          <w:color w:val="000000" w:themeColor="text1"/>
-        </w:rPr>
-      </w:pPr>
-    </w:p>
+    <w:p/>
     <w:p>
       <w:pPr>
         <w:pStyle w:val="PargrafodaLista"/>
         <w:numPr>
           <w:ilvl w:val="0"/>
-          <w:numId w:val="15"/>
+          <w:numId w:val="18"/>
         </w:numPr>
-        <w:jc w:val="both"/>
-        <w:rPr>
-          <w:color w:val="000000" w:themeColor="text1"/>
-        </w:rPr>
-      </w:pPr>
-      <w:r>
-        <w:rPr>
-          <w:color w:val="000000" w:themeColor="text1"/>
-        </w:rPr>
-        <w:t>1 Gerente de desenvolvimento web;</w:t>
+        <w:rPr>
+          <w:rFonts w:ascii="Arial" w:hAnsi="Arial" w:cs="Arial"/>
+          <w:color w:val="000000" w:themeColor="text1"/>
+        </w:rPr>
+      </w:pPr>
+      <w:r>
+        <w:rPr>
+          <w:rFonts w:ascii="Arial" w:hAnsi="Arial" w:cs="Arial"/>
+          <w:color w:val="000000" w:themeColor="text1"/>
+        </w:rPr>
+        <w:t>1</w:t>
+      </w:r>
+      <w:r>
+        <w:rPr>
+          <w:color w:val="000000" w:themeColor="text1"/>
+        </w:rPr>
+        <w:t xml:space="preserve"> </w:t>
+      </w:r>
+      <w:r>
+        <w:rPr>
+          <w:rFonts w:ascii="Arial" w:hAnsi="Arial" w:cs="Arial"/>
+          <w:color w:val="000000" w:themeColor="text1"/>
+        </w:rPr>
+        <w:t>Gerente de desenvolvimento web;</w:t>
       </w:r>
     </w:p>
     <w:p>
@@ -1261,15 +1324,16 @@
         <w:pStyle w:val="PargrafodaLista"/>
         <w:numPr>
           <w:ilvl w:val="0"/>
-          <w:numId w:val="15"/>
+          <w:numId w:val="18"/>
         </w:numPr>
-        <w:jc w:val="both"/>
-        <w:rPr>
-          <w:color w:val="000000" w:themeColor="text1"/>
-        </w:rPr>
-      </w:pPr>
-      <w:r>
-        <w:rPr>
+        <w:rPr>
+          <w:rFonts w:ascii="Arial" w:hAnsi="Arial" w:cs="Arial"/>
+          <w:color w:val="000000" w:themeColor="text1"/>
+        </w:rPr>
+      </w:pPr>
+      <w:r>
+        <w:rPr>
+          <w:rFonts w:ascii="Arial" w:hAnsi="Arial" w:cs="Arial"/>
           <w:color w:val="000000" w:themeColor="text1"/>
         </w:rPr>
         <w:t>2 Desenvolvedores front-</w:t>
@@ -1277,6 +1341,7 @@
       <w:proofErr w:type="spellStart"/>
       <w:r>
         <w:rPr>
+          <w:rFonts w:ascii="Arial" w:hAnsi="Arial" w:cs="Arial"/>
           <w:color w:val="000000" w:themeColor="text1"/>
         </w:rPr>
         <w:t>end</w:t>
@@ -1284,6 +1349,7 @@
       <w:proofErr w:type="spellEnd"/>
       <w:r>
         <w:rPr>
+          <w:rFonts w:ascii="Arial" w:hAnsi="Arial" w:cs="Arial"/>
           <w:color w:val="000000" w:themeColor="text1"/>
         </w:rPr>
         <w:t>;</w:t>
@@ -1294,15 +1360,16 @@
         <w:pStyle w:val="PargrafodaLista"/>
         <w:numPr>
           <w:ilvl w:val="0"/>
-          <w:numId w:val="15"/>
+          <w:numId w:val="18"/>
         </w:numPr>
-        <w:jc w:val="both"/>
-        <w:rPr>
-          <w:color w:val="000000" w:themeColor="text1"/>
-        </w:rPr>
-      </w:pPr>
-      <w:r>
-        <w:rPr>
+        <w:rPr>
+          <w:rFonts w:ascii="Arial" w:hAnsi="Arial" w:cs="Arial"/>
+          <w:color w:val="000000" w:themeColor="text1"/>
+        </w:rPr>
+      </w:pPr>
+      <w:r>
+        <w:rPr>
+          <w:rFonts w:ascii="Arial" w:hAnsi="Arial" w:cs="Arial"/>
           <w:color w:val="000000" w:themeColor="text1"/>
         </w:rPr>
         <w:t xml:space="preserve">2 Desenvolvedores </w:t>
@@ -1310,6 +1377,7 @@
       <w:proofErr w:type="spellStart"/>
       <w:r>
         <w:rPr>
+          <w:rFonts w:ascii="Arial" w:hAnsi="Arial" w:cs="Arial"/>
           <w:color w:val="000000" w:themeColor="text1"/>
         </w:rPr>
         <w:t>back-end</w:t>
@@ -1317,6 +1385,7 @@
       <w:proofErr w:type="spellEnd"/>
       <w:r>
         <w:rPr>
+          <w:rFonts w:ascii="Arial" w:hAnsi="Arial" w:cs="Arial"/>
           <w:color w:val="000000" w:themeColor="text1"/>
         </w:rPr>
         <w:t>;</w:t>
@@ -1327,15 +1396,16 @@
         <w:pStyle w:val="PargrafodaLista"/>
         <w:numPr>
           <w:ilvl w:val="0"/>
-          <w:numId w:val="15"/>
+          <w:numId w:val="18"/>
         </w:numPr>
-        <w:jc w:val="both"/>
-        <w:rPr>
-          <w:color w:val="000000" w:themeColor="text1"/>
-        </w:rPr>
-      </w:pPr>
-      <w:r>
-        <w:rPr>
+        <w:rPr>
+          <w:rFonts w:ascii="Arial" w:hAnsi="Arial" w:cs="Arial"/>
+          <w:color w:val="000000" w:themeColor="text1"/>
+        </w:rPr>
+      </w:pPr>
+      <w:r>
+        <w:rPr>
+          <w:rFonts w:ascii="Arial" w:hAnsi="Arial" w:cs="Arial"/>
           <w:color w:val="000000" w:themeColor="text1"/>
         </w:rPr>
         <w:t>1 gerente de Banco de Dados;</w:t>
@@ -1346,15 +1416,16 @@
         <w:pStyle w:val="PargrafodaLista"/>
         <w:numPr>
           <w:ilvl w:val="0"/>
-          <w:numId w:val="15"/>
+          <w:numId w:val="18"/>
         </w:numPr>
-        <w:jc w:val="both"/>
-        <w:rPr>
-          <w:color w:val="000000" w:themeColor="text1"/>
-        </w:rPr>
-      </w:pPr>
-      <w:r>
-        <w:rPr>
+        <w:rPr>
+          <w:rFonts w:ascii="Arial" w:hAnsi="Arial" w:cs="Arial"/>
+          <w:color w:val="000000" w:themeColor="text1"/>
+        </w:rPr>
+      </w:pPr>
+      <w:r>
+        <w:rPr>
+          <w:rFonts w:ascii="Arial" w:hAnsi="Arial" w:cs="Arial"/>
           <w:color w:val="000000" w:themeColor="text1"/>
         </w:rPr>
         <w:t>1 coordenador de sistemas de automação de Arduino;</w:t>
@@ -1365,19 +1436,35 @@
         <w:pStyle w:val="PargrafodaLista"/>
         <w:numPr>
           <w:ilvl w:val="0"/>
-          <w:numId w:val="15"/>
+          <w:numId w:val="18"/>
         </w:numPr>
+        <w:rPr>
+          <w:rFonts w:ascii="Arial" w:hAnsi="Arial" w:cs="Arial"/>
+          <w:color w:val="000000" w:themeColor="text1"/>
+        </w:rPr>
+      </w:pPr>
+      <w:r>
+        <w:rPr>
+          <w:rFonts w:ascii="Arial" w:hAnsi="Arial" w:cs="Arial"/>
+          <w:color w:val="000000" w:themeColor="text1"/>
+        </w:rPr>
+        <w:t>1 diretor(a) de TI</w:t>
+      </w:r>
+      <w:r>
+        <w:rPr>
+          <w:rFonts w:ascii="Arial" w:hAnsi="Arial" w:cs="Arial"/>
+          <w:color w:val="000000" w:themeColor="text1"/>
+        </w:rPr>
+        <w:t>.</w:t>
+      </w:r>
+    </w:p>
+    <w:p>
+      <w:pPr>
         <w:jc w:val="both"/>
         <w:rPr>
           <w:color w:val="000000" w:themeColor="text1"/>
         </w:rPr>
       </w:pPr>
-      <w:r>
-        <w:rPr>
-          <w:color w:val="000000" w:themeColor="text1"/>
-        </w:rPr>
-        <w:t>1 diretor(a) de TI;</w:t>
-      </w:r>
     </w:p>
     <w:p>
       <w:pPr>
@@ -1391,15 +1478,36 @@
       <w:pPr>
         <w:jc w:val="both"/>
         <w:rPr>
-          <w:color w:val="000000" w:themeColor="text1"/>
-        </w:rPr>
-      </w:pPr>
+          <w:rFonts w:eastAsiaTheme="majorEastAsia" w:cstheme="majorBidi"/>
+          <w:b/>
+          <w:bCs/>
+          <w:color w:val="2F5496" w:themeColor="accent1" w:themeShade="BF"/>
+          <w:sz w:val="32"/>
+          <w:szCs w:val="32"/>
+        </w:rPr>
+      </w:pPr>
+      <w:r>
+        <w:rPr>
+          <w:rFonts w:eastAsiaTheme="majorEastAsia" w:cstheme="majorBidi"/>
+          <w:b/>
+          <w:bCs/>
+          <w:color w:val="2F5496" w:themeColor="accent1" w:themeShade="BF"/>
+          <w:sz w:val="32"/>
+          <w:szCs w:val="32"/>
+        </w:rPr>
+        <w:t>Diagrama de negócios</w:t>
+      </w:r>
     </w:p>
     <w:p>
       <w:pPr>
         <w:jc w:val="both"/>
         <w:rPr>
-          <w:color w:val="000000" w:themeColor="text1"/>
+          <w:rFonts w:eastAsiaTheme="majorEastAsia" w:cstheme="majorBidi"/>
+          <w:b/>
+          <w:bCs/>
+          <w:color w:val="2F5496" w:themeColor="accent1" w:themeShade="BF"/>
+          <w:sz w:val="32"/>
+          <w:szCs w:val="32"/>
         </w:rPr>
       </w:pPr>
     </w:p>
@@ -1407,7 +1515,12 @@
       <w:pPr>
         <w:jc w:val="both"/>
         <w:rPr>
-          <w:color w:val="000000" w:themeColor="text1"/>
+          <w:rFonts w:eastAsiaTheme="majorEastAsia" w:cstheme="majorBidi"/>
+          <w:b/>
+          <w:bCs/>
+          <w:color w:val="2F5496" w:themeColor="accent1" w:themeShade="BF"/>
+          <w:sz w:val="32"/>
+          <w:szCs w:val="32"/>
         </w:rPr>
       </w:pPr>
     </w:p>
@@ -1415,7 +1528,12 @@
       <w:pPr>
         <w:jc w:val="both"/>
         <w:rPr>
-          <w:color w:val="000000" w:themeColor="text1"/>
+          <w:rFonts w:eastAsiaTheme="majorEastAsia" w:cstheme="majorBidi"/>
+          <w:b/>
+          <w:bCs/>
+          <w:color w:val="2F5496" w:themeColor="accent1" w:themeShade="BF"/>
+          <w:sz w:val="32"/>
+          <w:szCs w:val="32"/>
         </w:rPr>
       </w:pPr>
     </w:p>
@@ -1423,7 +1541,12 @@
       <w:pPr>
         <w:jc w:val="both"/>
         <w:rPr>
-          <w:color w:val="000000" w:themeColor="text1"/>
+          <w:rFonts w:eastAsiaTheme="majorEastAsia" w:cstheme="majorBidi"/>
+          <w:b/>
+          <w:bCs/>
+          <w:color w:val="2F5496" w:themeColor="accent1" w:themeShade="BF"/>
+          <w:sz w:val="32"/>
+          <w:szCs w:val="32"/>
         </w:rPr>
       </w:pPr>
     </w:p>
@@ -1431,7 +1554,12 @@
       <w:pPr>
         <w:jc w:val="both"/>
         <w:rPr>
-          <w:color w:val="000000" w:themeColor="text1"/>
+          <w:rFonts w:eastAsiaTheme="majorEastAsia" w:cstheme="majorBidi"/>
+          <w:b/>
+          <w:bCs/>
+          <w:color w:val="2F5496" w:themeColor="accent1" w:themeShade="BF"/>
+          <w:sz w:val="32"/>
+          <w:szCs w:val="32"/>
         </w:rPr>
       </w:pPr>
     </w:p>
@@ -1439,7 +1567,12 @@
       <w:pPr>
         <w:jc w:val="both"/>
         <w:rPr>
-          <w:color w:val="000000" w:themeColor="text1"/>
+          <w:rFonts w:eastAsiaTheme="majorEastAsia" w:cstheme="majorBidi"/>
+          <w:b/>
+          <w:bCs/>
+          <w:color w:val="2F5496" w:themeColor="accent1" w:themeShade="BF"/>
+          <w:sz w:val="32"/>
+          <w:szCs w:val="32"/>
         </w:rPr>
       </w:pPr>
     </w:p>
@@ -1447,7 +1580,12 @@
       <w:pPr>
         <w:jc w:val="both"/>
         <w:rPr>
-          <w:color w:val="000000" w:themeColor="text1"/>
+          <w:rFonts w:eastAsiaTheme="majorEastAsia" w:cstheme="majorBidi"/>
+          <w:b/>
+          <w:bCs/>
+          <w:color w:val="2F5496" w:themeColor="accent1" w:themeShade="BF"/>
+          <w:sz w:val="32"/>
+          <w:szCs w:val="32"/>
         </w:rPr>
       </w:pPr>
     </w:p>
@@ -1455,7 +1593,12 @@
       <w:pPr>
         <w:jc w:val="both"/>
         <w:rPr>
-          <w:color w:val="000000" w:themeColor="text1"/>
+          <w:rFonts w:eastAsiaTheme="majorEastAsia" w:cstheme="majorBidi"/>
+          <w:b/>
+          <w:bCs/>
+          <w:color w:val="2F5496" w:themeColor="accent1" w:themeShade="BF"/>
+          <w:sz w:val="32"/>
+          <w:szCs w:val="32"/>
         </w:rPr>
       </w:pPr>
     </w:p>
@@ -1463,7 +1606,12 @@
       <w:pPr>
         <w:jc w:val="both"/>
         <w:rPr>
-          <w:color w:val="000000" w:themeColor="text1"/>
+          <w:rFonts w:eastAsiaTheme="majorEastAsia" w:cstheme="majorBidi"/>
+          <w:b/>
+          <w:bCs/>
+          <w:color w:val="2F5496" w:themeColor="accent1" w:themeShade="BF"/>
+          <w:sz w:val="32"/>
+          <w:szCs w:val="32"/>
         </w:rPr>
       </w:pPr>
     </w:p>
@@ -1471,7 +1619,12 @@
       <w:pPr>
         <w:jc w:val="both"/>
         <w:rPr>
-          <w:color w:val="000000" w:themeColor="text1"/>
+          <w:rFonts w:eastAsiaTheme="majorEastAsia" w:cstheme="majorBidi"/>
+          <w:b/>
+          <w:bCs/>
+          <w:color w:val="2F5496" w:themeColor="accent1" w:themeShade="BF"/>
+          <w:sz w:val="32"/>
+          <w:szCs w:val="32"/>
         </w:rPr>
       </w:pPr>
     </w:p>
@@ -1479,7 +1632,12 @@
       <w:pPr>
         <w:jc w:val="both"/>
         <w:rPr>
-          <w:color w:val="000000" w:themeColor="text1"/>
+          <w:rFonts w:eastAsiaTheme="majorEastAsia" w:cstheme="majorBidi"/>
+          <w:b/>
+          <w:bCs/>
+          <w:color w:val="2F5496" w:themeColor="accent1" w:themeShade="BF"/>
+          <w:sz w:val="32"/>
+          <w:szCs w:val="32"/>
         </w:rPr>
       </w:pPr>
     </w:p>
@@ -1487,7 +1645,12 @@
       <w:pPr>
         <w:jc w:val="both"/>
         <w:rPr>
-          <w:color w:val="000000" w:themeColor="text1"/>
+          <w:rFonts w:eastAsiaTheme="majorEastAsia" w:cstheme="majorBidi"/>
+          <w:b/>
+          <w:bCs/>
+          <w:color w:val="2F5496" w:themeColor="accent1" w:themeShade="BF"/>
+          <w:sz w:val="32"/>
+          <w:szCs w:val="32"/>
         </w:rPr>
       </w:pPr>
     </w:p>
@@ -1495,7 +1658,116 @@
       <w:pPr>
         <w:jc w:val="both"/>
         <w:rPr>
-          <w:color w:val="000000" w:themeColor="text1"/>
+          <w:rFonts w:eastAsiaTheme="majorEastAsia" w:cstheme="majorBidi"/>
+          <w:b/>
+          <w:bCs/>
+          <w:color w:val="2F5496" w:themeColor="accent1" w:themeShade="BF"/>
+          <w:sz w:val="32"/>
+          <w:szCs w:val="32"/>
+        </w:rPr>
+      </w:pPr>
+    </w:p>
+    <w:p>
+      <w:pPr>
+        <w:jc w:val="both"/>
+        <w:rPr>
+          <w:rFonts w:eastAsiaTheme="majorEastAsia" w:cstheme="majorBidi"/>
+          <w:b/>
+          <w:bCs/>
+          <w:color w:val="2F5496" w:themeColor="accent1" w:themeShade="BF"/>
+          <w:sz w:val="32"/>
+          <w:szCs w:val="32"/>
+        </w:rPr>
+      </w:pPr>
+    </w:p>
+    <w:p>
+      <w:pPr>
+        <w:jc w:val="both"/>
+        <w:rPr>
+          <w:rFonts w:eastAsiaTheme="majorEastAsia" w:cstheme="majorBidi"/>
+          <w:b/>
+          <w:bCs/>
+          <w:color w:val="2F5496" w:themeColor="accent1" w:themeShade="BF"/>
+          <w:sz w:val="32"/>
+          <w:szCs w:val="32"/>
+        </w:rPr>
+      </w:pPr>
+    </w:p>
+    <w:p>
+      <w:pPr>
+        <w:jc w:val="both"/>
+        <w:rPr>
+          <w:rFonts w:eastAsiaTheme="majorEastAsia" w:cstheme="majorBidi"/>
+          <w:b/>
+          <w:bCs/>
+          <w:color w:val="2F5496" w:themeColor="accent1" w:themeShade="BF"/>
+          <w:sz w:val="32"/>
+          <w:szCs w:val="32"/>
+        </w:rPr>
+      </w:pPr>
+    </w:p>
+    <w:p>
+      <w:pPr>
+        <w:jc w:val="both"/>
+        <w:rPr>
+          <w:rFonts w:eastAsiaTheme="majorEastAsia" w:cstheme="majorBidi"/>
+          <w:b/>
+          <w:bCs/>
+          <w:color w:val="2F5496" w:themeColor="accent1" w:themeShade="BF"/>
+          <w:sz w:val="32"/>
+          <w:szCs w:val="32"/>
+        </w:rPr>
+      </w:pPr>
+    </w:p>
+    <w:p>
+      <w:pPr>
+        <w:jc w:val="both"/>
+        <w:rPr>
+          <w:rFonts w:eastAsiaTheme="majorEastAsia" w:cstheme="majorBidi"/>
+          <w:b/>
+          <w:bCs/>
+          <w:color w:val="2F5496" w:themeColor="accent1" w:themeShade="BF"/>
+          <w:sz w:val="32"/>
+          <w:szCs w:val="32"/>
+        </w:rPr>
+      </w:pPr>
+    </w:p>
+    <w:p>
+      <w:pPr>
+        <w:jc w:val="both"/>
+        <w:rPr>
+          <w:rFonts w:eastAsiaTheme="majorEastAsia" w:cstheme="majorBidi"/>
+          <w:b/>
+          <w:bCs/>
+          <w:color w:val="2F5496" w:themeColor="accent1" w:themeShade="BF"/>
+          <w:sz w:val="32"/>
+          <w:szCs w:val="32"/>
+        </w:rPr>
+      </w:pPr>
+    </w:p>
+    <w:p>
+      <w:pPr>
+        <w:jc w:val="both"/>
+        <w:rPr>
+          <w:rFonts w:eastAsiaTheme="majorEastAsia" w:cstheme="majorBidi"/>
+          <w:b/>
+          <w:bCs/>
+          <w:color w:val="2F5496" w:themeColor="accent1" w:themeShade="BF"/>
+          <w:sz w:val="32"/>
+          <w:szCs w:val="32"/>
+        </w:rPr>
+      </w:pPr>
+    </w:p>
+    <w:p>
+      <w:pPr>
+        <w:jc w:val="both"/>
+        <w:rPr>
+          <w:rFonts w:eastAsiaTheme="majorEastAsia" w:cstheme="majorBidi"/>
+          <w:b/>
+          <w:bCs/>
+          <w:color w:val="2F5496" w:themeColor="accent1" w:themeShade="BF"/>
+          <w:sz w:val="32"/>
+          <w:szCs w:val="32"/>
         </w:rPr>
       </w:pPr>
     </w:p>
@@ -1552,7 +1824,7 @@
           <w:noProof/>
         </w:rPr>
         <w:drawing>
-          <wp:inline distT="0" distB="0" distL="0" distR="0" wp14:anchorId="4A71B478" wp14:editId="762AC37D">
+          <wp:inline distT="0" distB="0" distL="0" distR="0" wp14:anchorId="539B3C3A" wp14:editId="056261A1">
             <wp:extent cx="3656051" cy="2057079"/>
             <wp:effectExtent l="0" t="0" r="0" b="635"/>
             <wp:docPr id="2" name="Imagem 2"/>
@@ -1601,6 +1873,7 @@
         </w:drawing>
       </w:r>
     </w:p>
+    <w:p/>
     <w:sectPr>
       <w:headerReference w:type="even" r:id="rId12"/>
       <w:headerReference w:type="default" r:id="rId13"/>
@@ -1963,6 +2236,119 @@
     </w:lvl>
   </w:abstractNum>
   <w:abstractNum w:abstractNumId="2" w15:restartNumberingAfterBreak="0">
+    <w:nsid w:val="188A27E2"/>
+    <w:multiLevelType w:val="hybridMultilevel"/>
+    <w:tmpl w:val="72F21B18"/>
+    <w:lvl w:ilvl="0" w:tplc="04160001">
+      <w:start w:val="1"/>
+      <w:numFmt w:val="bullet"/>
+      <w:lvlText w:val=""/>
+      <w:lvlJc w:val="left"/>
+      <w:pPr>
+        <w:ind w:left="720" w:hanging="360"/>
+      </w:pPr>
+      <w:rPr>
+        <w:rFonts w:ascii="Symbol" w:hAnsi="Symbol" w:hint="default"/>
+      </w:rPr>
+    </w:lvl>
+    <w:lvl w:ilvl="1" w:tplc="04160003" w:tentative="1">
+      <w:start w:val="1"/>
+      <w:numFmt w:val="bullet"/>
+      <w:lvlText w:val="o"/>
+      <w:lvlJc w:val="left"/>
+      <w:pPr>
+        <w:ind w:left="1440" w:hanging="360"/>
+      </w:pPr>
+      <w:rPr>
+        <w:rFonts w:ascii="Courier New" w:hAnsi="Courier New" w:cs="Courier New" w:hint="default"/>
+      </w:rPr>
+    </w:lvl>
+    <w:lvl w:ilvl="2" w:tplc="04160005" w:tentative="1">
+      <w:start w:val="1"/>
+      <w:numFmt w:val="bullet"/>
+      <w:lvlText w:val=""/>
+      <w:lvlJc w:val="left"/>
+      <w:pPr>
+        <w:ind w:left="2160" w:hanging="360"/>
+      </w:pPr>
+      <w:rPr>
+        <w:rFonts w:ascii="Wingdings" w:hAnsi="Wingdings" w:hint="default"/>
+      </w:rPr>
+    </w:lvl>
+    <w:lvl w:ilvl="3" w:tplc="04160001" w:tentative="1">
+      <w:start w:val="1"/>
+      <w:numFmt w:val="bullet"/>
+      <w:lvlText w:val=""/>
+      <w:lvlJc w:val="left"/>
+      <w:pPr>
+        <w:ind w:left="2880" w:hanging="360"/>
+      </w:pPr>
+      <w:rPr>
+        <w:rFonts w:ascii="Symbol" w:hAnsi="Symbol" w:hint="default"/>
+      </w:rPr>
+    </w:lvl>
+    <w:lvl w:ilvl="4" w:tplc="04160003" w:tentative="1">
+      <w:start w:val="1"/>
+      <w:numFmt w:val="bullet"/>
+      <w:lvlText w:val="o"/>
+      <w:lvlJc w:val="left"/>
+      <w:pPr>
+        <w:ind w:left="3600" w:hanging="360"/>
+      </w:pPr>
+      <w:rPr>
+        <w:rFonts w:ascii="Courier New" w:hAnsi="Courier New" w:cs="Courier New" w:hint="default"/>
+      </w:rPr>
+    </w:lvl>
+    <w:lvl w:ilvl="5" w:tplc="04160005" w:tentative="1">
+      <w:start w:val="1"/>
+      <w:numFmt w:val="bullet"/>
+      <w:lvlText w:val=""/>
+      <w:lvlJc w:val="left"/>
+      <w:pPr>
+        <w:ind w:left="4320" w:hanging="360"/>
+      </w:pPr>
+      <w:rPr>
+        <w:rFonts w:ascii="Wingdings" w:hAnsi="Wingdings" w:hint="default"/>
+      </w:rPr>
+    </w:lvl>
+    <w:lvl w:ilvl="6" w:tplc="04160001" w:tentative="1">
+      <w:start w:val="1"/>
+      <w:numFmt w:val="bullet"/>
+      <w:lvlText w:val=""/>
+      <w:lvlJc w:val="left"/>
+      <w:pPr>
+        <w:ind w:left="5040" w:hanging="360"/>
+      </w:pPr>
+      <w:rPr>
+        <w:rFonts w:ascii="Symbol" w:hAnsi="Symbol" w:hint="default"/>
+      </w:rPr>
+    </w:lvl>
+    <w:lvl w:ilvl="7" w:tplc="04160003" w:tentative="1">
+      <w:start w:val="1"/>
+      <w:numFmt w:val="bullet"/>
+      <w:lvlText w:val="o"/>
+      <w:lvlJc w:val="left"/>
+      <w:pPr>
+        <w:ind w:left="5760" w:hanging="360"/>
+      </w:pPr>
+      <w:rPr>
+        <w:rFonts w:ascii="Courier New" w:hAnsi="Courier New" w:cs="Courier New" w:hint="default"/>
+      </w:rPr>
+    </w:lvl>
+    <w:lvl w:ilvl="8" w:tplc="04160005" w:tentative="1">
+      <w:start w:val="1"/>
+      <w:numFmt w:val="bullet"/>
+      <w:lvlText w:val=""/>
+      <w:lvlJc w:val="left"/>
+      <w:pPr>
+        <w:ind w:left="6480" w:hanging="360"/>
+      </w:pPr>
+      <w:rPr>
+        <w:rFonts w:ascii="Wingdings" w:hAnsi="Wingdings" w:hint="default"/>
+      </w:rPr>
+    </w:lvl>
+  </w:abstractNum>
+  <w:abstractNum w:abstractNumId="3" w15:restartNumberingAfterBreak="0">
     <w:nsid w:val="256A0448"/>
     <w:multiLevelType w:val="hybridMultilevel"/>
     <w:tmpl w:val="EEF488C4"/>
@@ -2048,7 +2434,120 @@
       </w:pPr>
     </w:lvl>
   </w:abstractNum>
-  <w:abstractNum w:abstractNumId="3" w15:restartNumberingAfterBreak="0">
+  <w:abstractNum w:abstractNumId="4" w15:restartNumberingAfterBreak="0">
+    <w:nsid w:val="269A2577"/>
+    <w:multiLevelType w:val="hybridMultilevel"/>
+    <w:tmpl w:val="003A108A"/>
+    <w:lvl w:ilvl="0" w:tplc="04160001">
+      <w:start w:val="1"/>
+      <w:numFmt w:val="bullet"/>
+      <w:lvlText w:val=""/>
+      <w:lvlJc w:val="left"/>
+      <w:pPr>
+        <w:ind w:left="720" w:hanging="360"/>
+      </w:pPr>
+      <w:rPr>
+        <w:rFonts w:ascii="Symbol" w:hAnsi="Symbol" w:hint="default"/>
+      </w:rPr>
+    </w:lvl>
+    <w:lvl w:ilvl="1" w:tplc="04160003" w:tentative="1">
+      <w:start w:val="1"/>
+      <w:numFmt w:val="bullet"/>
+      <w:lvlText w:val="o"/>
+      <w:lvlJc w:val="left"/>
+      <w:pPr>
+        <w:ind w:left="1440" w:hanging="360"/>
+      </w:pPr>
+      <w:rPr>
+        <w:rFonts w:ascii="Courier New" w:hAnsi="Courier New" w:cs="Courier New" w:hint="default"/>
+      </w:rPr>
+    </w:lvl>
+    <w:lvl w:ilvl="2" w:tplc="04160005" w:tentative="1">
+      <w:start w:val="1"/>
+      <w:numFmt w:val="bullet"/>
+      <w:lvlText w:val=""/>
+      <w:lvlJc w:val="left"/>
+      <w:pPr>
+        <w:ind w:left="2160" w:hanging="360"/>
+      </w:pPr>
+      <w:rPr>
+        <w:rFonts w:ascii="Wingdings" w:hAnsi="Wingdings" w:hint="default"/>
+      </w:rPr>
+    </w:lvl>
+    <w:lvl w:ilvl="3" w:tplc="04160001" w:tentative="1">
+      <w:start w:val="1"/>
+      <w:numFmt w:val="bullet"/>
+      <w:lvlText w:val=""/>
+      <w:lvlJc w:val="left"/>
+      <w:pPr>
+        <w:ind w:left="2880" w:hanging="360"/>
+      </w:pPr>
+      <w:rPr>
+        <w:rFonts w:ascii="Symbol" w:hAnsi="Symbol" w:hint="default"/>
+      </w:rPr>
+    </w:lvl>
+    <w:lvl w:ilvl="4" w:tplc="04160003" w:tentative="1">
+      <w:start w:val="1"/>
+      <w:numFmt w:val="bullet"/>
+      <w:lvlText w:val="o"/>
+      <w:lvlJc w:val="left"/>
+      <w:pPr>
+        <w:ind w:left="3600" w:hanging="360"/>
+      </w:pPr>
+      <w:rPr>
+        <w:rFonts w:ascii="Courier New" w:hAnsi="Courier New" w:cs="Courier New" w:hint="default"/>
+      </w:rPr>
+    </w:lvl>
+    <w:lvl w:ilvl="5" w:tplc="04160005" w:tentative="1">
+      <w:start w:val="1"/>
+      <w:numFmt w:val="bullet"/>
+      <w:lvlText w:val=""/>
+      <w:lvlJc w:val="left"/>
+      <w:pPr>
+        <w:ind w:left="4320" w:hanging="360"/>
+      </w:pPr>
+      <w:rPr>
+        <w:rFonts w:ascii="Wingdings" w:hAnsi="Wingdings" w:hint="default"/>
+      </w:rPr>
+    </w:lvl>
+    <w:lvl w:ilvl="6" w:tplc="04160001" w:tentative="1">
+      <w:start w:val="1"/>
+      <w:numFmt w:val="bullet"/>
+      <w:lvlText w:val=""/>
+      <w:lvlJc w:val="left"/>
+      <w:pPr>
+        <w:ind w:left="5040" w:hanging="360"/>
+      </w:pPr>
+      <w:rPr>
+        <w:rFonts w:ascii="Symbol" w:hAnsi="Symbol" w:hint="default"/>
+      </w:rPr>
+    </w:lvl>
+    <w:lvl w:ilvl="7" w:tplc="04160003" w:tentative="1">
+      <w:start w:val="1"/>
+      <w:numFmt w:val="bullet"/>
+      <w:lvlText w:val="o"/>
+      <w:lvlJc w:val="left"/>
+      <w:pPr>
+        <w:ind w:left="5760" w:hanging="360"/>
+      </w:pPr>
+      <w:rPr>
+        <w:rFonts w:ascii="Courier New" w:hAnsi="Courier New" w:cs="Courier New" w:hint="default"/>
+      </w:rPr>
+    </w:lvl>
+    <w:lvl w:ilvl="8" w:tplc="04160005" w:tentative="1">
+      <w:start w:val="1"/>
+      <w:numFmt w:val="bullet"/>
+      <w:lvlText w:val=""/>
+      <w:lvlJc w:val="left"/>
+      <w:pPr>
+        <w:ind w:left="6480" w:hanging="360"/>
+      </w:pPr>
+      <w:rPr>
+        <w:rFonts w:ascii="Wingdings" w:hAnsi="Wingdings" w:hint="default"/>
+      </w:rPr>
+    </w:lvl>
+  </w:abstractNum>
+  <w:abstractNum w:abstractNumId="5" w15:restartNumberingAfterBreak="0">
     <w:nsid w:val="30DF1AF2"/>
     <w:multiLevelType w:val="hybridMultilevel"/>
     <w:tmpl w:val="6BEA92E0"/>
@@ -2162,7 +2661,7 @@
       </w:rPr>
     </w:lvl>
   </w:abstractNum>
-  <w:abstractNum w:abstractNumId="4" w15:restartNumberingAfterBreak="0">
+  <w:abstractNum w:abstractNumId="6" w15:restartNumberingAfterBreak="0">
     <w:nsid w:val="39ED6AA4"/>
     <w:multiLevelType w:val="hybridMultilevel"/>
     <w:tmpl w:val="C9AC4CFE"/>
@@ -2275,7 +2774,7 @@
       </w:rPr>
     </w:lvl>
   </w:abstractNum>
-  <w:abstractNum w:abstractNumId="5" w15:restartNumberingAfterBreak="0">
+  <w:abstractNum w:abstractNumId="7" w15:restartNumberingAfterBreak="0">
     <w:nsid w:val="3D70221B"/>
     <w:multiLevelType w:val="hybridMultilevel"/>
     <w:tmpl w:val="2ED2BCE8"/>
@@ -2388,7 +2887,7 @@
       </w:rPr>
     </w:lvl>
   </w:abstractNum>
-  <w:abstractNum w:abstractNumId="6" w15:restartNumberingAfterBreak="0">
+  <w:abstractNum w:abstractNumId="8" w15:restartNumberingAfterBreak="0">
     <w:nsid w:val="3DCA3E8A"/>
     <w:multiLevelType w:val="hybridMultilevel"/>
     <w:tmpl w:val="DC9CCA36"/>
@@ -2501,7 +3000,7 @@
       </w:rPr>
     </w:lvl>
   </w:abstractNum>
-  <w:abstractNum w:abstractNumId="7" w15:restartNumberingAfterBreak="0">
+  <w:abstractNum w:abstractNumId="9" w15:restartNumberingAfterBreak="0">
     <w:nsid w:val="3E395E01"/>
     <w:multiLevelType w:val="hybridMultilevel"/>
     <w:tmpl w:val="797CEDF0"/>
@@ -2615,7 +3114,7 @@
       </w:rPr>
     </w:lvl>
   </w:abstractNum>
-  <w:abstractNum w:abstractNumId="8" w15:restartNumberingAfterBreak="0">
+  <w:abstractNum w:abstractNumId="10" w15:restartNumberingAfterBreak="0">
     <w:nsid w:val="4F192D19"/>
     <w:multiLevelType w:val="hybridMultilevel"/>
     <w:tmpl w:val="BF7A5200"/>
@@ -2701,7 +3200,7 @@
       </w:pPr>
     </w:lvl>
   </w:abstractNum>
-  <w:abstractNum w:abstractNumId="9" w15:restartNumberingAfterBreak="0">
+  <w:abstractNum w:abstractNumId="11" w15:restartNumberingAfterBreak="0">
     <w:nsid w:val="530D5B09"/>
     <w:multiLevelType w:val="hybridMultilevel"/>
     <w:tmpl w:val="47D6314E"/>
@@ -2814,7 +3313,7 @@
       </w:rPr>
     </w:lvl>
   </w:abstractNum>
-  <w:abstractNum w:abstractNumId="10" w15:restartNumberingAfterBreak="0">
+  <w:abstractNum w:abstractNumId="12" w15:restartNumberingAfterBreak="0">
     <w:nsid w:val="5AC465E6"/>
     <w:multiLevelType w:val="hybridMultilevel"/>
     <w:tmpl w:val="05782036"/>
@@ -2928,7 +3427,7 @@
       </w:rPr>
     </w:lvl>
   </w:abstractNum>
-  <w:abstractNum w:abstractNumId="11" w15:restartNumberingAfterBreak="0">
+  <w:abstractNum w:abstractNumId="13" w15:restartNumberingAfterBreak="0">
     <w:nsid w:val="5EB92227"/>
     <w:multiLevelType w:val="hybridMultilevel"/>
     <w:tmpl w:val="D0E467A8"/>
@@ -3041,7 +3540,7 @@
       </w:rPr>
     </w:lvl>
   </w:abstractNum>
-  <w:abstractNum w:abstractNumId="12" w15:restartNumberingAfterBreak="0">
+  <w:abstractNum w:abstractNumId="14" w15:restartNumberingAfterBreak="0">
     <w:nsid w:val="600D2BE3"/>
     <w:multiLevelType w:val="hybridMultilevel"/>
     <w:tmpl w:val="DDD2782C"/>
@@ -3127,7 +3626,7 @@
       </w:pPr>
     </w:lvl>
   </w:abstractNum>
-  <w:abstractNum w:abstractNumId="13" w15:restartNumberingAfterBreak="0">
+  <w:abstractNum w:abstractNumId="15" w15:restartNumberingAfterBreak="0">
     <w:nsid w:val="66657C08"/>
     <w:multiLevelType w:val="hybridMultilevel"/>
     <w:tmpl w:val="3594E386"/>
@@ -3213,7 +3712,7 @@
       </w:pPr>
     </w:lvl>
   </w:abstractNum>
-  <w:abstractNum w:abstractNumId="14" w15:restartNumberingAfterBreak="0">
+  <w:abstractNum w:abstractNumId="16" w15:restartNumberingAfterBreak="0">
     <w:nsid w:val="6A801195"/>
     <w:multiLevelType w:val="multilevel"/>
     <w:tmpl w:val="898C4D9A"/>
@@ -3299,7 +3798,7 @@
       </w:pPr>
     </w:lvl>
   </w:abstractNum>
-  <w:abstractNum w:abstractNumId="15" w15:restartNumberingAfterBreak="0">
+  <w:abstractNum w:abstractNumId="17" w15:restartNumberingAfterBreak="0">
     <w:nsid w:val="6E9775B8"/>
     <w:multiLevelType w:val="hybridMultilevel"/>
     <w:tmpl w:val="E4320994"/>
@@ -3413,52 +3912,58 @@
     </w:lvl>
   </w:abstractNum>
   <w:num w:numId="1" w16cid:durableId="1686904297">
-    <w:abstractNumId w:val="2"/>
+    <w:abstractNumId w:val="3"/>
   </w:num>
   <w:num w:numId="2" w16cid:durableId="467818128">
+    <w:abstractNumId w:val="10"/>
+  </w:num>
+  <w:num w:numId="3" w16cid:durableId="2034652596">
+    <w:abstractNumId w:val="15"/>
+  </w:num>
+  <w:num w:numId="4" w16cid:durableId="122122112">
+    <w:abstractNumId w:val="13"/>
+  </w:num>
+  <w:num w:numId="5" w16cid:durableId="68235484">
+    <w:abstractNumId w:val="11"/>
+  </w:num>
+  <w:num w:numId="6" w16cid:durableId="874119594">
     <w:abstractNumId w:val="8"/>
   </w:num>
-  <w:num w:numId="3" w16cid:durableId="2034652596">
-    <w:abstractNumId w:val="13"/>
-  </w:num>
-  <w:num w:numId="4" w16cid:durableId="122122112">
-    <w:abstractNumId w:val="11"/>
-  </w:num>
-  <w:num w:numId="5" w16cid:durableId="68235484">
-    <w:abstractNumId w:val="9"/>
-  </w:num>
-  <w:num w:numId="6" w16cid:durableId="874119594">
+  <w:num w:numId="7" w16cid:durableId="99952074">
     <w:abstractNumId w:val="6"/>
-  </w:num>
-  <w:num w:numId="7" w16cid:durableId="99952074">
-    <w:abstractNumId w:val="4"/>
   </w:num>
   <w:num w:numId="8" w16cid:durableId="731149662">
     <w:abstractNumId w:val="1"/>
   </w:num>
   <w:num w:numId="9" w16cid:durableId="1529180895">
-    <w:abstractNumId w:val="14"/>
+    <w:abstractNumId w:val="16"/>
   </w:num>
   <w:num w:numId="10" w16cid:durableId="768353864">
-    <w:abstractNumId w:val="12"/>
+    <w:abstractNumId w:val="14"/>
   </w:num>
   <w:num w:numId="11" w16cid:durableId="2054890221">
     <w:abstractNumId w:val="0"/>
   </w:num>
   <w:num w:numId="12" w16cid:durableId="224070927">
-    <w:abstractNumId w:val="15"/>
+    <w:abstractNumId w:val="17"/>
   </w:num>
   <w:num w:numId="13" w16cid:durableId="1864174116">
-    <w:abstractNumId w:val="3"/>
+    <w:abstractNumId w:val="5"/>
   </w:num>
   <w:num w:numId="14" w16cid:durableId="590629477">
+    <w:abstractNumId w:val="9"/>
+  </w:num>
+  <w:num w:numId="15" w16cid:durableId="2032145474">
+    <w:abstractNumId w:val="12"/>
+  </w:num>
+  <w:num w:numId="16" w16cid:durableId="582378667">
     <w:abstractNumId w:val="7"/>
   </w:num>
-  <w:num w:numId="15" w16cid:durableId="2032145474">
-    <w:abstractNumId w:val="10"/>
+  <w:num w:numId="17" w16cid:durableId="2065522343">
+    <w:abstractNumId w:val="4"/>
   </w:num>
-  <w:num w:numId="16" w16cid:durableId="582378667">
-    <w:abstractNumId w:val="5"/>
+  <w:num w:numId="18" w16cid:durableId="1845587090">
+    <w:abstractNumId w:val="2"/>
   </w:num>
 </w:numbering>
 </file>
@@ -4610,6 +5115,26 @@
 </file>
 
 <file path=customXml/item1.xml><?xml version="1.0" encoding="utf-8"?>
+<?mso-contentType ?>
+<FormTemplates xmlns="http://schemas.microsoft.com/sharepoint/v3/contenttype/forms">
+  <Display>DocumentLibraryForm</Display>
+  <Edit>DocumentLibraryForm</Edit>
+  <New>DocumentLibraryForm</New>
+</FormTemplates>
+</file>
+
+<file path=customXml/item2.xml><?xml version="1.0" encoding="utf-8"?>
+<p:properties xmlns:p="http://schemas.microsoft.com/office/2006/metadata/properties" xmlns:xsi="http://www.w3.org/2001/XMLSchema-instance" xmlns:pc="http://schemas.microsoft.com/office/infopath/2007/PartnerControls">
+  <documentManagement>
+    <lcf76f155ced4ddcb4097134ff3c332f xmlns="099390d0-439d-425f-a084-1d5c24253b6f">
+      <Terms xmlns="http://schemas.microsoft.com/office/infopath/2007/PartnerControls"/>
+    </lcf76f155ced4ddcb4097134ff3c332f>
+    <TaxCatchAll xmlns="cdc5354f-30b2-42ef-84e1-bde4a0f3b1cb" xsi:nil="true"/>
+  </documentManagement>
+</p:properties>
+</file>
+
+<file path=customXml/item3.xml><?xml version="1.0" encoding="utf-8"?>
 <ct:contentTypeSchema xmlns:ct="http://schemas.microsoft.com/office/2006/metadata/contentType" xmlns:ma="http://schemas.microsoft.com/office/2006/metadata/properties/metaAttributes" ct:_="" ma:_="" ma:contentTypeName="Documento" ma:contentTypeID="0x010100CB0997CD49361E47B797414A53F2631B" ma:contentTypeVersion="15" ma:contentTypeDescription="Crie um novo documento." ma:contentTypeScope="" ma:versionID="676e296915d27538074ccff432855cce">
   <xsd:schema xmlns:xsd="http://www.w3.org/2001/XMLSchema" xmlns:xs="http://www.w3.org/2001/XMLSchema" xmlns:p="http://schemas.microsoft.com/office/2006/metadata/properties" xmlns:ns2="099390d0-439d-425f-a084-1d5c24253b6f" xmlns:ns3="cdc5354f-30b2-42ef-84e1-bde4a0f3b1cb" targetNamespace="http://schemas.microsoft.com/office/2006/metadata/properties" ma:root="true" ma:fieldsID="30dcda7bc3bf4a8b8faa1b44d3334ec3" ns2:_="" ns3:_="">
     <xsd:import namespace="099390d0-439d-425f-a084-1d5c24253b6f"/>
@@ -4840,31 +5365,30 @@
 </ct:contentTypeSchema>
 </file>
 
-<file path=customXml/item2.xml><?xml version="1.0" encoding="utf-8"?>
-<p:properties xmlns:p="http://schemas.microsoft.com/office/2006/metadata/properties" xmlns:xsi="http://www.w3.org/2001/XMLSchema-instance" xmlns:pc="http://schemas.microsoft.com/office/infopath/2007/PartnerControls">
-  <documentManagement>
-    <lcf76f155ced4ddcb4097134ff3c332f xmlns="099390d0-439d-425f-a084-1d5c24253b6f">
-      <Terms xmlns="http://schemas.microsoft.com/office/infopath/2007/PartnerControls"/>
-    </lcf76f155ced4ddcb4097134ff3c332f>
-    <TaxCatchAll xmlns="cdc5354f-30b2-42ef-84e1-bde4a0f3b1cb" xsi:nil="true"/>
-  </documentManagement>
-</p:properties>
-</file>
-
-<file path=customXml/item3.xml><?xml version="1.0" encoding="utf-8"?>
-<?mso-contentType ?>
-<FormTemplates xmlns="http://schemas.microsoft.com/sharepoint/v3/contenttype/forms">
-  <Display>DocumentLibraryForm</Display>
-  <Edit>DocumentLibraryForm</Edit>
-  <New>DocumentLibraryForm</New>
-</FormTemplates>
-</file>
-
 <file path=customXml/item4.xml><?xml version="1.0" encoding="utf-8"?>
 <b:Sources xmlns:b="http://schemas.openxmlformats.org/officeDocument/2006/bibliography" xmlns="http://schemas.openxmlformats.org/officeDocument/2006/bibliography" SelectedStyle="\APASixthEditionOfficeOnline.xsl" StyleName="APA" Version="6"/>
 </file>
 
 <file path=customXml/itemProps1.xml><?xml version="1.0" encoding="utf-8"?>
+<ds:datastoreItem xmlns:ds="http://schemas.openxmlformats.org/officeDocument/2006/customXml" ds:itemID="{B52C9AD5-4F18-4494-A12B-C11EA8399E21}">
+  <ds:schemaRefs>
+    <ds:schemaRef ds:uri="http://schemas.microsoft.com/sharepoint/v3/contenttype/forms"/>
+  </ds:schemaRefs>
+</ds:datastoreItem>
+</file>
+
+<file path=customXml/itemProps2.xml><?xml version="1.0" encoding="utf-8"?>
+<ds:datastoreItem xmlns:ds="http://schemas.openxmlformats.org/officeDocument/2006/customXml" ds:itemID="{79054B02-B215-46AC-9176-544339E93661}">
+  <ds:schemaRefs>
+    <ds:schemaRef ds:uri="http://schemas.microsoft.com/office/2006/metadata/properties"/>
+    <ds:schemaRef ds:uri="http://schemas.microsoft.com/office/infopath/2007/PartnerControls"/>
+    <ds:schemaRef ds:uri="099390d0-439d-425f-a084-1d5c24253b6f"/>
+    <ds:schemaRef ds:uri="cdc5354f-30b2-42ef-84e1-bde4a0f3b1cb"/>
+  </ds:schemaRefs>
+</ds:datastoreItem>
+</file>
+
+<file path=customXml/itemProps3.xml><?xml version="1.0" encoding="utf-8"?>
 <ds:datastoreItem xmlns:ds="http://schemas.openxmlformats.org/officeDocument/2006/customXml" ds:itemID="{FC28405E-D2AA-46AE-826D-64FC21EE019C}">
   <ds:schemaRefs>
     <ds:schemaRef ds:uri="http://schemas.microsoft.com/office/2006/metadata/contentType"/>
@@ -4883,25 +5407,6 @@
 </ds:datastoreItem>
 </file>
 
-<file path=customXml/itemProps2.xml><?xml version="1.0" encoding="utf-8"?>
-<ds:datastoreItem xmlns:ds="http://schemas.openxmlformats.org/officeDocument/2006/customXml" ds:itemID="{79054B02-B215-46AC-9176-544339E93661}">
-  <ds:schemaRefs>
-    <ds:schemaRef ds:uri="http://schemas.microsoft.com/office/2006/metadata/properties"/>
-    <ds:schemaRef ds:uri="http://schemas.microsoft.com/office/infopath/2007/PartnerControls"/>
-    <ds:schemaRef ds:uri="099390d0-439d-425f-a084-1d5c24253b6f"/>
-    <ds:schemaRef ds:uri="cdc5354f-30b2-42ef-84e1-bde4a0f3b1cb"/>
-  </ds:schemaRefs>
-</ds:datastoreItem>
-</file>
-
-<file path=customXml/itemProps3.xml><?xml version="1.0" encoding="utf-8"?>
-<ds:datastoreItem xmlns:ds="http://schemas.openxmlformats.org/officeDocument/2006/customXml" ds:itemID="{B52C9AD5-4F18-4494-A12B-C11EA8399E21}">
-  <ds:schemaRefs>
-    <ds:schemaRef ds:uri="http://schemas.microsoft.com/sharepoint/v3/contenttype/forms"/>
-  </ds:schemaRefs>
-</ds:datastoreItem>
-</file>
-
 <file path=customXml/itemProps4.xml><?xml version="1.0" encoding="utf-8"?>
 <ds:datastoreItem xmlns:ds="http://schemas.openxmlformats.org/officeDocument/2006/customXml" ds:itemID="{43C36E59-8586-4352-8310-158AD4E65655}">
   <ds:schemaRefs>

</xml_diff>